<commit_message>
Refactor to remove duplicate code in ParseCmdLine
</commit_message>
<xml_diff>
--- a/CodeXL/Help/CodeXL User Guide/GPU Profiler.docx
+++ b/CodeXL/Help/CodeXL User Guide/GPU Profiler.docx
@@ -1,6 +1,6 @@
 
 <file path=word/document.xml><?xml version="1.0" encoding="utf-8"?>
-<w:document xmlns:wpc="http://schemas.microsoft.com/office/word/2010/wordprocessingCanvas" xmlns:mc="http://schemas.openxmlformats.org/markup-compatibility/2006" xmlns:o="urn:schemas-microsoft-com:office:office" xmlns:r="http://schemas.openxmlformats.org/officeDocument/2006/relationships" xmlns:m="http://schemas.openxmlformats.org/officeDocument/2006/math" xmlns:v="urn:schemas-microsoft-com:vml" xmlns:wp14="http://schemas.microsoft.com/office/word/2010/wordprocessingDrawing" xmlns:wp="http://schemas.openxmlformats.org/drawingml/2006/wordprocessingDrawing" xmlns:w10="urn:schemas-microsoft-com:office:word" xmlns:w="http://schemas.openxmlformats.org/wordprocessingml/2006/main" xmlns:w14="http://schemas.microsoft.com/office/word/2010/wordml" xmlns:w15="http://schemas.microsoft.com/office/word/2012/wordml" xmlns:wpg="http://schemas.microsoft.com/office/word/2010/wordprocessingGroup" xmlns:wpi="http://schemas.microsoft.com/office/word/2010/wordprocessingInk" xmlns:wne="http://schemas.microsoft.com/office/word/2006/wordml" xmlns:wps="http://schemas.microsoft.com/office/word/2010/wordprocessingShape" mc:Ignorable="w14 w15 wp14">
+<w:document xmlns:wpc="http://schemas.microsoft.com/office/word/2010/wordprocessingCanvas" xmlns:cx="http://schemas.microsoft.com/office/drawing/2014/chartex" xmlns:cx1="http://schemas.microsoft.com/office/drawing/2015/9/8/chartex" xmlns:cx2="http://schemas.microsoft.com/office/drawing/2015/10/21/chartex" xmlns:mc="http://schemas.openxmlformats.org/markup-compatibility/2006" xmlns:o="urn:schemas-microsoft-com:office:office" xmlns:r="http://schemas.openxmlformats.org/officeDocument/2006/relationships" xmlns:m="http://schemas.openxmlformats.org/officeDocument/2006/math" xmlns:v="urn:schemas-microsoft-com:vml" xmlns:wp14="http://schemas.microsoft.com/office/word/2010/wordprocessingDrawing" xmlns:wp="http://schemas.openxmlformats.org/drawingml/2006/wordprocessingDrawing" xmlns:w10="urn:schemas-microsoft-com:office:word" xmlns:w="http://schemas.openxmlformats.org/wordprocessingml/2006/main" xmlns:w14="http://schemas.microsoft.com/office/word/2010/wordml" xmlns:w15="http://schemas.microsoft.com/office/word/2012/wordml" xmlns:w16se="http://schemas.microsoft.com/office/word/2015/wordml/symex" xmlns:wpg="http://schemas.microsoft.com/office/word/2010/wordprocessingGroup" xmlns:wpi="http://schemas.microsoft.com/office/word/2010/wordprocessingInk" xmlns:wne="http://schemas.microsoft.com/office/word/2006/wordml" xmlns:wps="http://schemas.microsoft.com/office/word/2010/wordprocessingShape" mc:Ignorable="w14 w15 w16se wp14">
   <w:body>
     <w:p>
       <w:pPr>
@@ -27,23 +27,7 @@
           <w:rFonts w:cs="Verdana"/>
           <w:color w:val="000000"/>
         </w:rPr>
-        <w:t xml:space="preserve">The GPU Profiler component in </w:t>
-      </w:r>
-      <w:proofErr w:type="spellStart"/>
-      <w:r>
-        <w:rPr>
-          <w:rFonts w:cs="Verdana"/>
-          <w:color w:val="000000"/>
-        </w:rPr>
-        <w:t>CodeXL</w:t>
-      </w:r>
-      <w:proofErr w:type="spellEnd"/>
-      <w:r>
-        <w:rPr>
-          <w:rFonts w:cs="Verdana"/>
-          <w:color w:val="000000"/>
-        </w:rPr>
-        <w:t xml:space="preserve"> is a performance analysis tool that gathers data from the API run-time and GPU for OpenCL</w:t>
+        <w:t>The GPU Profiler component in CodeXL is a performance analysis tool that gathers data from the API run-time and GPU for OpenCL</w:t>
       </w:r>
       <w:proofErr w:type="gramStart"/>
       <w:r>
@@ -552,7 +536,9 @@
       <w:r>
         <w:rPr>
           <w:noProof/>
-        </w:rPr>
+          <w:lang w:bidi="ar-SA"/>
+        </w:rPr>
+        <w:lastRenderedPageBreak/>
         <w:drawing>
           <wp:inline distT="0" distB="0" distL="0" distR="0" wp14:anchorId="315EA606" wp14:editId="518922B1">
             <wp:extent cx="12277725" cy="8020050"/>
@@ -603,7 +589,9 @@
           <w:rFonts w:cs="Verdana"/>
           <w:noProof/>
           <w:color w:val="000000"/>
-        </w:rPr>
+          <w:lang w:bidi="ar-SA"/>
+        </w:rPr>
+        <w:lastRenderedPageBreak/>
         <w:drawing>
           <wp:inline distT="0" distB="0" distL="0" distR="0">
             <wp:extent cx="12277725" cy="7657806"/>
@@ -798,17 +786,8 @@
                 <w:rFonts w:cs="Verdana"/>
                 <w:color w:val="000000"/>
               </w:rPr>
-              <w:t>application. It displays</w:t>
-            </w:r>
-            <w:proofErr w:type="gramStart"/>
-            <w:r>
-              <w:rPr>
-                <w:rFonts w:cs="Verdana"/>
-                <w:color w:val="000000"/>
-              </w:rPr>
-              <w:t>:</w:t>
-            </w:r>
-            <w:proofErr w:type="gramEnd"/>
+              <w:t>application. It displays:</w:t>
+            </w:r>
             <w:r>
               <w:rPr>
                 <w:rFonts w:cs="Verdana"/>
@@ -992,6 +971,7 @@
                 <w:rFonts w:cs="Verdana"/>
                 <w:color w:val="000000"/>
               </w:rPr>
+              <w:lastRenderedPageBreak/>
               <w:t>Performance Counters</w:t>
             </w:r>
           </w:p>
@@ -1188,17 +1168,8 @@
                 <w:color w:val="000000"/>
               </w:rPr>
               <w:br/>
-              <w:t>For more information, see</w:t>
-            </w:r>
-            <w:proofErr w:type="gramStart"/>
-            <w:r>
-              <w:rPr>
-                <w:rFonts w:cs="Verdana"/>
-                <w:color w:val="000000"/>
-              </w:rPr>
-              <w:t>:</w:t>
-            </w:r>
-            <w:proofErr w:type="gramEnd"/>
+              <w:t>For more information, see:</w:t>
+            </w:r>
             <w:r>
               <w:rPr>
                 <w:rFonts w:cs="Verdana"/>
@@ -1467,23 +1438,7 @@
           <w:rFonts w:cs="Verdana"/>
           <w:color w:val="000000"/>
         </w:rPr>
-        <w:t xml:space="preserve">in </w:t>
-      </w:r>
-      <w:proofErr w:type="spellStart"/>
-      <w:r>
-        <w:rPr>
-          <w:rFonts w:cs="Verdana"/>
-          <w:color w:val="000000"/>
-        </w:rPr>
-        <w:t>CodeXL</w:t>
-      </w:r>
-      <w:proofErr w:type="spellEnd"/>
-      <w:r>
-        <w:rPr>
-          <w:rFonts w:cs="Verdana"/>
-          <w:color w:val="000000"/>
-        </w:rPr>
-        <w:t>.</w:t>
+        <w:t>in CodeXL.</w:t>
       </w:r>
       <w:r>
         <w:rPr>
@@ -1500,7 +1455,6 @@
         <w:t xml:space="preserve">You can switch to Profile Mode using the </w:t>
       </w:r>
       <w:hyperlink w:anchor="_topic_ExecutionToolbar" w:history="1">
-        <w:proofErr w:type="spellStart"/>
         <w:r>
           <w:rPr>
             <w:rFonts w:cs="Verdana"/>
@@ -1508,17 +1462,7 @@
             <w:bCs/>
             <w:color w:val="3D578C"/>
           </w:rPr>
-          <w:t>CodeXL</w:t>
-        </w:r>
-        <w:proofErr w:type="spellEnd"/>
-        <w:r>
-          <w:rPr>
-            <w:rFonts w:cs="Verdana"/>
-            <w:b/>
-            <w:bCs/>
-            <w:color w:val="3D578C"/>
-          </w:rPr>
-          <w:t xml:space="preserve"> Toolbar</w:t>
+          <w:t>CodeXL Toolbar</w:t>
         </w:r>
       </w:hyperlink>
       <w:r>
@@ -1526,23 +1470,7 @@
           <w:rFonts w:cs="Verdana"/>
           <w:color w:val="000000"/>
         </w:rPr>
-        <w:t xml:space="preserve"> or the </w:t>
-      </w:r>
-      <w:proofErr w:type="spellStart"/>
-      <w:r>
-        <w:rPr>
-          <w:rFonts w:cs="Verdana"/>
-          <w:color w:val="000000"/>
-        </w:rPr>
-        <w:t>CodeXL</w:t>
-      </w:r>
-      <w:proofErr w:type="spellEnd"/>
-      <w:r>
-        <w:rPr>
-          <w:rFonts w:cs="Verdana"/>
-          <w:color w:val="000000"/>
-        </w:rPr>
-        <w:t xml:space="preserve"> menu</w:t>
+        <w:t xml:space="preserve"> or the CodeXL menu</w:t>
       </w:r>
       <w:r>
         <w:rPr>
@@ -1634,23 +1562,7 @@
           <w:rFonts w:cs="Verdana"/>
           <w:color w:val="000000"/>
         </w:rPr>
-        <w:t xml:space="preserve">tart the profile session using the "Start </w:t>
-      </w:r>
-      <w:proofErr w:type="spellStart"/>
-      <w:r>
-        <w:rPr>
-          <w:rFonts w:cs="Verdana"/>
-          <w:color w:val="000000"/>
-        </w:rPr>
-        <w:t>CodeXL</w:t>
-      </w:r>
-      <w:proofErr w:type="spellEnd"/>
-      <w:r>
-        <w:rPr>
-          <w:rFonts w:cs="Verdana"/>
-          <w:color w:val="000000"/>
-        </w:rPr>
-        <w:t xml:space="preserve"> Profiling" toolbar or menu item. Profiling results </w:t>
+        <w:t xml:space="preserve">tart the profile session using the "Start CodeXL Profiling" toolbar or menu item. Profiling results </w:t>
       </w:r>
       <w:r>
         <w:rPr>
@@ -1708,7 +1620,6 @@
         <w:t xml:space="preserve"> added to the </w:t>
       </w:r>
       <w:hyperlink w:anchor="_topic_CodeXLExplorer" w:history="1">
-        <w:proofErr w:type="spellStart"/>
         <w:r>
           <w:rPr>
             <w:rFonts w:cs="Verdana"/>
@@ -1716,17 +1627,7 @@
             <w:bCs/>
             <w:color w:val="3D578C"/>
           </w:rPr>
-          <w:t>CodeXL</w:t>
-        </w:r>
-        <w:proofErr w:type="spellEnd"/>
-        <w:r>
-          <w:rPr>
-            <w:rFonts w:cs="Verdana"/>
-            <w:b/>
-            <w:bCs/>
-            <w:color w:val="3D578C"/>
-          </w:rPr>
-          <w:t xml:space="preserve"> Explorer</w:t>
+          <w:t>CodeXL Explorer</w:t>
         </w:r>
       </w:hyperlink>
       <w:r>
@@ -1748,23 +1649,7 @@
           <w:rFonts w:cs="Verdana"/>
           <w:color w:val="000000"/>
         </w:rPr>
-        <w:t xml:space="preserve"> displayed by </w:t>
-      </w:r>
-      <w:proofErr w:type="spellStart"/>
-      <w:r>
-        <w:rPr>
-          <w:rFonts w:cs="Verdana"/>
-          <w:color w:val="000000"/>
-        </w:rPr>
-        <w:t>CodeXL</w:t>
-      </w:r>
-      <w:proofErr w:type="spellEnd"/>
-      <w:r>
-        <w:rPr>
-          <w:rFonts w:cs="Verdana"/>
-          <w:color w:val="000000"/>
-        </w:rPr>
-        <w:t>.</w:t>
+        <w:t xml:space="preserve"> displayed by CodeXL.</w:t>
       </w:r>
     </w:p>
     <w:p>
@@ -2210,7 +2095,15 @@
           <w:rFonts w:cs="Verdana"/>
           <w:color w:val="000000"/>
         </w:rPr>
-        <w:t xml:space="preserve"> shows the timeline and API trace data for a profile session. To get the</w:t>
+        <w:t xml:space="preserve"> shows the timeline and API trace data for a profile session. To get </w:t>
+      </w:r>
+      <w:proofErr w:type="gramStart"/>
+      <w:r>
+        <w:rPr>
+          <w:rFonts w:cs="Verdana"/>
+          <w:color w:val="000000"/>
+        </w:rPr>
+        <w:t>the</w:t>
       </w:r>
       <w:r>
         <w:rPr>
@@ -2228,6 +2121,7 @@
         <w:t>atp</w:t>
       </w:r>
       <w:proofErr w:type="spellEnd"/>
+      <w:proofErr w:type="gramEnd"/>
       <w:r>
         <w:rPr>
           <w:rFonts w:cs="Verdana"/>
@@ -2243,7 +2137,6 @@
         <w:t xml:space="preserve">click the session in the </w:t>
       </w:r>
       <w:hyperlink w:anchor="_topic_CodeXLExplorer" w:history="1">
-        <w:proofErr w:type="spellStart"/>
         <w:r>
           <w:rPr>
             <w:rFonts w:cs="Verdana"/>
@@ -2251,29 +2144,8 @@
             <w:bCs/>
             <w:color w:val="3D578C"/>
           </w:rPr>
-          <w:t>CodeXL</w:t>
+          <w:t xml:space="preserve">CodeXL Explorer </w:t>
         </w:r>
-        <w:proofErr w:type="spellEnd"/>
-        <w:r>
-          <w:rPr>
-            <w:rFonts w:cs="Verdana"/>
-            <w:b/>
-            <w:bCs/>
-            <w:color w:val="3D578C"/>
-          </w:rPr>
-          <w:t xml:space="preserve"> </w:t>
-        </w:r>
-        <w:proofErr w:type="gramStart"/>
-        <w:r>
-          <w:rPr>
-            <w:rFonts w:cs="Verdana"/>
-            <w:b/>
-            <w:bCs/>
-            <w:color w:val="3D578C"/>
-          </w:rPr>
-          <w:t xml:space="preserve">Explorer </w:t>
-        </w:r>
-        <w:proofErr w:type="gramEnd"/>
       </w:hyperlink>
       <w:r>
         <w:rPr>
@@ -2339,7 +2211,9 @@
           <w:rFonts w:cs="Verdana"/>
           <w:noProof/>
           <w:color w:val="000000"/>
-        </w:rPr>
+          <w:lang w:bidi="ar-SA"/>
+        </w:rPr>
+        <w:lastRenderedPageBreak/>
         <w:drawing>
           <wp:inline distT="0" distB="0" distL="0" distR="0">
             <wp:extent cx="12277725" cy="8020050"/>
@@ -2389,8 +2263,6 @@
           </wp:inline>
         </w:drawing>
       </w:r>
-      <w:bookmarkStart w:id="3" w:name="_GoBack"/>
-      <w:bookmarkEnd w:id="3"/>
     </w:p>
     <w:p>
       <w:pPr>
@@ -2674,6 +2546,7 @@
         <w:pStyle w:val="Subheader1"/>
       </w:pPr>
       <w:r>
+        <w:lastRenderedPageBreak/>
         <w:t>Application Timeline</w:t>
       </w:r>
       <w:r>
@@ -3309,23 +3182,7 @@
           <w:rFonts w:cs="Verdana"/>
           <w:color w:val="000000"/>
         </w:rPr>
-        <w:t xml:space="preserve"> </w:t>
-      </w:r>
-      <w:proofErr w:type="gramStart"/>
-      <w:r>
-        <w:rPr>
-          <w:rFonts w:cs="Verdana"/>
-          <w:color w:val="000000"/>
-        </w:rPr>
-        <w:t>To</w:t>
-      </w:r>
-      <w:proofErr w:type="gramEnd"/>
-      <w:r>
-        <w:rPr>
-          <w:rFonts w:cs="Verdana"/>
-          <w:color w:val="000000"/>
-        </w:rPr>
-        <w:t xml:space="preserve"> zoom into a particular API call, </w:t>
+        <w:t xml:space="preserve"> To zoom into a particular API call, </w:t>
       </w:r>
       <w:r>
         <w:rPr>
@@ -3401,23 +3258,7 @@
           <w:rFonts w:cs="Verdana"/>
           <w:color w:val="000000"/>
         </w:rPr>
-        <w:t xml:space="preserve"> </w:t>
-      </w:r>
-      <w:proofErr w:type="gramStart"/>
-      <w:r>
-        <w:rPr>
-          <w:rFonts w:cs="Verdana"/>
-          <w:color w:val="000000"/>
-        </w:rPr>
-        <w:t>To</w:t>
-      </w:r>
-      <w:proofErr w:type="gramEnd"/>
-      <w:r>
-        <w:rPr>
-          <w:rFonts w:cs="Verdana"/>
-          <w:color w:val="000000"/>
-        </w:rPr>
-        <w:t xml:space="preserve"> zoom into a specific region of the timeline, hold down the Control key and drag the mouse to highlight a specific region. When you release the mouse button, the timeline </w:t>
+        <w:t xml:space="preserve"> To zoom into a specific region of the timeline, hold down the Control key and drag the mouse to highlight a specific region. When you release the mouse button, the timeline </w:t>
       </w:r>
       <w:r>
         <w:rPr>
@@ -3523,15 +3364,7 @@
         <w:pStyle w:val="Subheader2"/>
       </w:pPr>
       <w:r>
-        <w:t xml:space="preserve">Expanding and </w:t>
-      </w:r>
-      <w:proofErr w:type="gramStart"/>
-      <w:r>
-        <w:t>Collapsing</w:t>
-      </w:r>
-      <w:proofErr w:type="gramEnd"/>
-      <w:r>
-        <w:t xml:space="preserve"> the timeline tree</w:t>
+        <w:t>Expanding and Collapsing the timeline tree</w:t>
       </w:r>
     </w:p>
     <w:p>
@@ -3861,6 +3694,7 @@
           <w:rFonts w:cs="Verdana"/>
           <w:color w:val="000000"/>
         </w:rPr>
+        <w:lastRenderedPageBreak/>
         <w:t xml:space="preserve">The API trace is a list of all the OpenCL™ </w:t>
       </w:r>
       <w:r>
@@ -3998,21 +3832,12 @@
           <w:color w:val="000000"/>
         </w:rPr>
       </w:pPr>
-      <w:proofErr w:type="gramStart"/>
-      <w:r>
-        <w:rPr>
-          <w:rFonts w:cs="Verdana"/>
-          <w:color w:val="000000"/>
-        </w:rPr>
-        <w:t>the</w:t>
-      </w:r>
-      <w:proofErr w:type="gramEnd"/>
-      <w:r>
-        <w:rPr>
-          <w:rFonts w:cs="Verdana"/>
-          <w:color w:val="000000"/>
-        </w:rPr>
-        <w:t xml:space="preserve"> value returned by the function. </w:t>
+      <w:r>
+        <w:rPr>
+          <w:rFonts w:cs="Verdana"/>
+          <w:color w:val="000000"/>
+        </w:rPr>
+        <w:t xml:space="preserve">the value returned by the function. </w:t>
       </w:r>
     </w:p>
     <w:p>
@@ -4898,8 +4723,8 @@
       <w:pPr>
         <w:pStyle w:val="Heading4"/>
       </w:pPr>
-      <w:bookmarkStart w:id="4" w:name="_topic_GPUProfilerPerformanceCountersSe"/>
-      <w:bookmarkEnd w:id="4"/>
+      <w:bookmarkStart w:id="3" w:name="_topic_GPUProfilerPerformanceCountersSe"/>
+      <w:bookmarkEnd w:id="3"/>
       <w:r>
         <w:t>GPU Profiler Performance Counters Session</w:t>
       </w:r>
@@ -4956,46 +4781,21 @@
           <w:rFonts w:cs="Verdana"/>
           <w:color w:val="000000"/>
         </w:rPr>
-        <w:t xml:space="preserve"> .csv file of the result, right-click the session in </w:t>
-      </w:r>
-      <w:proofErr w:type="gramStart"/>
-      <w:r>
-        <w:rPr>
-          <w:rFonts w:cs="Verdana"/>
-          <w:color w:val="000000"/>
-        </w:rPr>
-        <w:t xml:space="preserve">the </w:t>
-      </w:r>
-      <w:proofErr w:type="gramEnd"/>
-      <w:r>
-        <w:fldChar w:fldCharType="begin"/>
-      </w:r>
-      <w:r>
-        <w:instrText xml:space="preserve"> HYPERLINK \l "_topic_CodeXLExplorer" </w:instrText>
-      </w:r>
-      <w:r>
-        <w:fldChar w:fldCharType="separate"/>
+        <w:t xml:space="preserve"> .csv file of the result, right-click the session in the </w:t>
       </w:r>
       <w:hyperlink w:anchor="_topic_CodeXLExplorer" w:history="1">
-        <w:r>
-          <w:rPr>
-            <w:rFonts w:cs="Verdana"/>
-            <w:b/>
-            <w:bCs/>
-            <w:color w:val="3D578C"/>
-          </w:rPr>
-          <w:t>CodeXL Explorer</w:t>
-        </w:r>
+        <w:hyperlink w:anchor="_topic_CodeXLExplorer" w:history="1">
+          <w:r>
+            <w:rPr>
+              <w:rFonts w:cs="Verdana"/>
+              <w:b/>
+              <w:bCs/>
+              <w:color w:val="3D578C"/>
+            </w:rPr>
+            <w:t>CodeXL Explorer</w:t>
+          </w:r>
+        </w:hyperlink>
       </w:hyperlink>
-      <w:r>
-        <w:rPr>
-          <w:rFonts w:cs="Verdana"/>
-          <w:b/>
-          <w:bCs/>
-          <w:color w:val="3D578C"/>
-        </w:rPr>
-        <w:fldChar w:fldCharType="end"/>
-      </w:r>
       <w:r>
         <w:rPr>
           <w:rFonts w:cs="Verdana"/>
@@ -5043,6 +4843,7 @@
           <w:bCs/>
           <w:noProof/>
           <w:color w:val="000000"/>
+          <w:lang w:bidi="ar-SA"/>
         </w:rPr>
         <w:drawing>
           <wp:inline distT="0" distB="0" distL="0" distR="0" wp14:anchorId="584ABA3B" wp14:editId="45D75F98">
@@ -5118,6 +4919,7 @@
           <w:rFonts w:cs="Verdana"/>
           <w:color w:val="000000"/>
         </w:rPr>
+        <w:lastRenderedPageBreak/>
         <w:t>At the top of the panel, there is a ""Show Zero Columns"" checkbox. When checked, the session table show</w:t>
       </w:r>
       <w:r>
@@ -5367,18 +5169,9 @@
                 <w:rFonts w:cs="Verdana"/>
                 <w:color w:val="000000"/>
               </w:rPr>
-              <w:t xml:space="preserve"> __</w:t>
-            </w:r>
-            <w:proofErr w:type="gramStart"/>
-            <w:r>
-              <w:rPr>
-                <w:rFonts w:cs="Verdana"/>
-                <w:color w:val="000000"/>
-              </w:rPr>
-              <w:t>k[</w:t>
+              <w:t xml:space="preserve"> __k[</w:t>
             </w:r>
             <w:proofErr w:type="spellStart"/>
-            <w:proofErr w:type="gramEnd"/>
             <w:r>
               <w:rPr>
                 <w:rFonts w:cs="Verdana"/>
@@ -6161,23 +5954,7 @@
                 <w:rFonts w:cs="Verdana"/>
                 <w:color w:val="000000"/>
               </w:rPr>
-              <w:t xml:space="preserve">The number of scratch registers used by the kernel (valid only for GPU devices). If </w:t>
-            </w:r>
-            <w:proofErr w:type="gramStart"/>
-            <w:r>
-              <w:rPr>
-                <w:rFonts w:cs="Verdana"/>
-                <w:color w:val="000000"/>
-              </w:rPr>
-              <w:t>non</w:t>
-            </w:r>
-            <w:proofErr w:type="gramEnd"/>
-            <w:r>
-              <w:rPr>
-                <w:rFonts w:cs="Verdana"/>
-                <w:color w:val="000000"/>
-              </w:rPr>
-              <w:t xml:space="preserve"> zero, this typically</w:t>
+              <w:t>The number of scratch registers used by the kernel (valid only for GPU devices). If non zero, this typically</w:t>
             </w:r>
             <w:r>
               <w:rPr>
@@ -8029,6 +7806,7 @@
           <w:rFonts w:cs="Verdana"/>
           <w:color w:val="000000"/>
         </w:rPr>
+        <w:lastRenderedPageBreak/>
         <w:t>Find the number of resources (</w:t>
       </w:r>
       <w:r>
@@ -8466,19 +8244,8 @@
             <w:bCs/>
             <w:color w:val="3D578C"/>
           </w:rPr>
-          <w:t xml:space="preserve">Kernel occupancy </w:t>
+          <w:t xml:space="preserve">Kernel occupancy percentage </w:t>
         </w:r>
-        <w:proofErr w:type="gramStart"/>
-        <w:r>
-          <w:rPr>
-            <w:rFonts w:cs="Verdana"/>
-            <w:b/>
-            <w:bCs/>
-            <w:color w:val="3D578C"/>
-          </w:rPr>
-          <w:t xml:space="preserve">percentage </w:t>
-        </w:r>
-        <w:proofErr w:type="gramEnd"/>
       </w:hyperlink>
       <w:r>
         <w:rPr>
@@ -8969,8 +8736,8 @@
       <w:pPr>
         <w:pStyle w:val="Heading4"/>
       </w:pPr>
-      <w:bookmarkStart w:id="5" w:name="_topic_GPUProfilerSummaryPages"/>
-      <w:bookmarkEnd w:id="5"/>
+      <w:bookmarkStart w:id="4" w:name="_topic_GPUProfilerSummaryPages"/>
+      <w:bookmarkEnd w:id="4"/>
       <w:r>
         <w:t xml:space="preserve">Application </w:t>
       </w:r>
@@ -9099,23 +8866,7 @@
           <w:rFonts w:cs="Verdana"/>
           <w:color w:val="000000"/>
         </w:rPr>
-        <w:t xml:space="preserve"> the Summary Pages are generated when performing an Application Trace profile from </w:t>
-      </w:r>
-      <w:proofErr w:type="spellStart"/>
-      <w:r>
-        <w:rPr>
-          <w:rFonts w:cs="Verdana"/>
-          <w:color w:val="000000"/>
-        </w:rPr>
-        <w:t>CodeXL</w:t>
-      </w:r>
-      <w:proofErr w:type="spellEnd"/>
-      <w:r>
-        <w:rPr>
-          <w:rFonts w:cs="Verdana"/>
-          <w:color w:val="000000"/>
-        </w:rPr>
-        <w:t xml:space="preserve">. You can control whether the Summary Pages are generated by changing the settings on the </w:t>
+        <w:t xml:space="preserve"> the Summary Pages are generated when performing an Application Trace profile from CodeXL. You can control whether the Summary Pages are generated by changing the settings on the </w:t>
       </w:r>
       <w:hyperlink w:anchor="_topic_GPUProfileApplicationTracepage" w:history="1">
         <w:r>
@@ -9256,6 +9007,7 @@
           <w:bCs/>
           <w:noProof/>
           <w:color w:val="000000"/>
+          <w:lang w:bidi="ar-SA"/>
         </w:rPr>
         <w:drawing>
           <wp:inline distT="0" distB="0" distL="0" distR="0" wp14:anchorId="727B3537" wp14:editId="7BB56781">
@@ -9425,6 +9177,7 @@
                 <w:bCs/>
                 <w:color w:val="FFFFFF"/>
               </w:rPr>
+              <w:lastRenderedPageBreak/>
               <w:t>API Name</w:t>
             </w:r>
           </w:p>
@@ -9499,27 +9252,7 @@
                 <w:bCs/>
                 <w:color w:val="FFFFFF"/>
               </w:rPr>
-              <w:t>Total Time(</w:t>
-            </w:r>
-            <w:proofErr w:type="spellStart"/>
-            <w:r>
-              <w:rPr>
-                <w:rFonts w:cs="Trebuchet MS"/>
-                <w:b/>
-                <w:bCs/>
-                <w:color w:val="FFFFFF"/>
-              </w:rPr>
-              <w:t>ms</w:t>
-            </w:r>
-            <w:proofErr w:type="spellEnd"/>
-            <w:r>
-              <w:rPr>
-                <w:rFonts w:cs="Trebuchet MS"/>
-                <w:b/>
-                <w:bCs/>
-                <w:color w:val="FFFFFF"/>
-              </w:rPr>
-              <w:t>)</w:t>
+              <w:t>Total Time(ms)</w:t>
             </w:r>
           </w:p>
         </w:tc>
@@ -9556,27 +9289,7 @@
                 <w:bCs/>
                 <w:color w:val="FFFFFF"/>
               </w:rPr>
-              <w:t>Ave Time(</w:t>
-            </w:r>
-            <w:proofErr w:type="spellStart"/>
-            <w:r>
-              <w:rPr>
-                <w:rFonts w:cs="Trebuchet MS"/>
-                <w:b/>
-                <w:bCs/>
-                <w:color w:val="FFFFFF"/>
-              </w:rPr>
-              <w:t>ms</w:t>
-            </w:r>
-            <w:proofErr w:type="spellEnd"/>
-            <w:r>
-              <w:rPr>
-                <w:rFonts w:cs="Trebuchet MS"/>
-                <w:b/>
-                <w:bCs/>
-                <w:color w:val="FFFFFF"/>
-              </w:rPr>
-              <w:t>)</w:t>
+              <w:t>Ave Time(ms)</w:t>
             </w:r>
           </w:p>
         </w:tc>
@@ -9613,27 +9326,7 @@
                 <w:bCs/>
                 <w:color w:val="FFFFFF"/>
               </w:rPr>
-              <w:t>Max Time(</w:t>
-            </w:r>
-            <w:proofErr w:type="spellStart"/>
-            <w:r>
-              <w:rPr>
-                <w:rFonts w:cs="Trebuchet MS"/>
-                <w:b/>
-                <w:bCs/>
-                <w:color w:val="FFFFFF"/>
-              </w:rPr>
-              <w:t>ms</w:t>
-            </w:r>
-            <w:proofErr w:type="spellEnd"/>
-            <w:r>
-              <w:rPr>
-                <w:rFonts w:cs="Trebuchet MS"/>
-                <w:b/>
-                <w:bCs/>
-                <w:color w:val="FFFFFF"/>
-              </w:rPr>
-              <w:t>)</w:t>
+              <w:t>Max Time(ms)</w:t>
             </w:r>
           </w:p>
         </w:tc>
@@ -9670,27 +9363,7 @@
                 <w:bCs/>
                 <w:color w:val="FFFFFF"/>
               </w:rPr>
-              <w:t>Min Time(</w:t>
-            </w:r>
-            <w:proofErr w:type="spellStart"/>
-            <w:r>
-              <w:rPr>
-                <w:rFonts w:cs="Trebuchet MS"/>
-                <w:b/>
-                <w:bCs/>
-                <w:color w:val="FFFFFF"/>
-              </w:rPr>
-              <w:t>ms</w:t>
-            </w:r>
-            <w:proofErr w:type="spellEnd"/>
-            <w:r>
-              <w:rPr>
-                <w:rFonts w:cs="Trebuchet MS"/>
-                <w:b/>
-                <w:bCs/>
-                <w:color w:val="FFFFFF"/>
-              </w:rPr>
-              <w:t>)</w:t>
+              <w:t>Min Time(ms)</w:t>
             </w:r>
           </w:p>
         </w:tc>
@@ -14467,31 +14140,7 @@
                 <w:sz w:val="18"/>
                 <w:szCs w:val="18"/>
               </w:rPr>
-              <w:t>Total Kernel Time(</w:t>
-            </w:r>
-            <w:proofErr w:type="spellStart"/>
-            <w:r>
-              <w:rPr>
-                <w:rFonts w:cs="Trebuchet MS"/>
-                <w:b/>
-                <w:bCs/>
-                <w:color w:val="FFFFFF"/>
-                <w:sz w:val="18"/>
-                <w:szCs w:val="18"/>
-              </w:rPr>
-              <w:t>ms</w:t>
-            </w:r>
-            <w:proofErr w:type="spellEnd"/>
-            <w:r>
-              <w:rPr>
-                <w:rFonts w:cs="Trebuchet MS"/>
-                <w:b/>
-                <w:bCs/>
-                <w:color w:val="FFFFFF"/>
-                <w:sz w:val="18"/>
-                <w:szCs w:val="18"/>
-              </w:rPr>
-              <w:t xml:space="preserve">) - </w:t>
+              <w:t xml:space="preserve">Total Kernel Time(ms) - </w:t>
             </w:r>
             <w:proofErr w:type="spellStart"/>
             <w:r>
@@ -14586,31 +14235,7 @@
                 <w:sz w:val="18"/>
                 <w:szCs w:val="18"/>
               </w:rPr>
-              <w:t>Total Kernel Time(</w:t>
-            </w:r>
-            <w:proofErr w:type="spellStart"/>
-            <w:r>
-              <w:rPr>
-                <w:rFonts w:cs="Trebuchet MS"/>
-                <w:b/>
-                <w:bCs/>
-                <w:color w:val="FFFFFF"/>
-                <w:sz w:val="18"/>
-                <w:szCs w:val="18"/>
-              </w:rPr>
-              <w:t>ms</w:t>
-            </w:r>
-            <w:proofErr w:type="spellEnd"/>
-            <w:r>
-              <w:rPr>
-                <w:rFonts w:cs="Trebuchet MS"/>
-                <w:b/>
-                <w:bCs/>
-                <w:color w:val="FFFFFF"/>
-                <w:sz w:val="18"/>
-                <w:szCs w:val="18"/>
-              </w:rPr>
-              <w:t>) - Juniper</w:t>
+              <w:t>Total Kernel Time(ms) - Juniper</w:t>
             </w:r>
           </w:p>
         </w:tc>
@@ -14692,31 +14317,7 @@
                 <w:sz w:val="18"/>
                 <w:szCs w:val="18"/>
               </w:rPr>
-              <w:t>Total Memory Time(</w:t>
-            </w:r>
-            <w:proofErr w:type="spellStart"/>
-            <w:r>
-              <w:rPr>
-                <w:rFonts w:cs="Trebuchet MS"/>
-                <w:b/>
-                <w:bCs/>
-                <w:color w:val="FFFFFF"/>
-                <w:sz w:val="18"/>
-                <w:szCs w:val="18"/>
-              </w:rPr>
-              <w:t>ms</w:t>
-            </w:r>
-            <w:proofErr w:type="spellEnd"/>
-            <w:r>
-              <w:rPr>
-                <w:rFonts w:cs="Trebuchet MS"/>
-                <w:b/>
-                <w:bCs/>
-                <w:color w:val="FFFFFF"/>
-                <w:sz w:val="18"/>
-                <w:szCs w:val="18"/>
-              </w:rPr>
-              <w:t>)</w:t>
+              <w:t>Total Memory Time(ms)</w:t>
             </w:r>
           </w:p>
         </w:tc>
@@ -14798,31 +14399,7 @@
                 <w:sz w:val="18"/>
                 <w:szCs w:val="18"/>
               </w:rPr>
-              <w:t>Total Read Time(</w:t>
-            </w:r>
-            <w:proofErr w:type="spellStart"/>
-            <w:r>
-              <w:rPr>
-                <w:rFonts w:cs="Trebuchet MS"/>
-                <w:b/>
-                <w:bCs/>
-                <w:color w:val="FFFFFF"/>
-                <w:sz w:val="18"/>
-                <w:szCs w:val="18"/>
-              </w:rPr>
-              <w:t>ms</w:t>
-            </w:r>
-            <w:proofErr w:type="spellEnd"/>
-            <w:r>
-              <w:rPr>
-                <w:rFonts w:cs="Trebuchet MS"/>
-                <w:b/>
-                <w:bCs/>
-                <w:color w:val="FFFFFF"/>
-                <w:sz w:val="18"/>
-                <w:szCs w:val="18"/>
-              </w:rPr>
-              <w:t>)</w:t>
+              <w:t>Total Read Time(ms)</w:t>
             </w:r>
           </w:p>
         </w:tc>
@@ -14945,31 +14522,7 @@
                 <w:sz w:val="18"/>
                 <w:szCs w:val="18"/>
               </w:rPr>
-              <w:t>Total Write Time(</w:t>
-            </w:r>
-            <w:proofErr w:type="spellStart"/>
-            <w:r>
-              <w:rPr>
-                <w:rFonts w:cs="Trebuchet MS"/>
-                <w:b/>
-                <w:bCs/>
-                <w:color w:val="FFFFFF"/>
-                <w:sz w:val="18"/>
-                <w:szCs w:val="18"/>
-              </w:rPr>
-              <w:t>ms</w:t>
-            </w:r>
-            <w:proofErr w:type="spellEnd"/>
-            <w:r>
-              <w:rPr>
-                <w:rFonts w:cs="Trebuchet MS"/>
-                <w:b/>
-                <w:bCs/>
-                <w:color w:val="FFFFFF"/>
-                <w:sz w:val="18"/>
-                <w:szCs w:val="18"/>
-              </w:rPr>
-              <w:t>)</w:t>
+              <w:t>Total Write Time(ms)</w:t>
             </w:r>
           </w:p>
         </w:tc>
@@ -15092,31 +14645,7 @@
                 <w:sz w:val="18"/>
                 <w:szCs w:val="18"/>
               </w:rPr>
-              <w:t>Total Map Time(</w:t>
-            </w:r>
-            <w:proofErr w:type="spellStart"/>
-            <w:r>
-              <w:rPr>
-                <w:rFonts w:cs="Trebuchet MS"/>
-                <w:b/>
-                <w:bCs/>
-                <w:color w:val="FFFFFF"/>
-                <w:sz w:val="18"/>
-                <w:szCs w:val="18"/>
-              </w:rPr>
-              <w:t>ms</w:t>
-            </w:r>
-            <w:proofErr w:type="spellEnd"/>
-            <w:r>
-              <w:rPr>
-                <w:rFonts w:cs="Trebuchet MS"/>
-                <w:b/>
-                <w:bCs/>
-                <w:color w:val="FFFFFF"/>
-                <w:sz w:val="18"/>
-                <w:szCs w:val="18"/>
-              </w:rPr>
-              <w:t>)</w:t>
+              <w:t>Total Map Time(ms)</w:t>
             </w:r>
           </w:p>
         </w:tc>
@@ -15239,31 +14768,7 @@
                 <w:sz w:val="18"/>
                 <w:szCs w:val="18"/>
               </w:rPr>
-              <w:t>Total Copy Time(</w:t>
-            </w:r>
-            <w:proofErr w:type="spellStart"/>
-            <w:r>
-              <w:rPr>
-                <w:rFonts w:cs="Trebuchet MS"/>
-                <w:b/>
-                <w:bCs/>
-                <w:color w:val="FFFFFF"/>
-                <w:sz w:val="18"/>
-                <w:szCs w:val="18"/>
-              </w:rPr>
-              <w:t>ms</w:t>
-            </w:r>
-            <w:proofErr w:type="spellEnd"/>
-            <w:r>
-              <w:rPr>
-                <w:rFonts w:cs="Trebuchet MS"/>
-                <w:b/>
-                <w:bCs/>
-                <w:color w:val="FFFFFF"/>
-                <w:sz w:val="18"/>
-                <w:szCs w:val="18"/>
-              </w:rPr>
-              <w:t>)</w:t>
+              <w:t>Total Copy Time(ms)</w:t>
             </w:r>
           </w:p>
         </w:tc>
@@ -20222,31 +19727,7 @@
                 <w:sz w:val="18"/>
                 <w:szCs w:val="18"/>
               </w:rPr>
-              <w:t>Total Time(</w:t>
-            </w:r>
-            <w:proofErr w:type="spellStart"/>
-            <w:r>
-              <w:rPr>
-                <w:rFonts w:cs="Trebuchet MS"/>
-                <w:b/>
-                <w:bCs/>
-                <w:color w:val="FFFFFF"/>
-                <w:sz w:val="18"/>
-                <w:szCs w:val="18"/>
-              </w:rPr>
-              <w:t>ms</w:t>
-            </w:r>
-            <w:proofErr w:type="spellEnd"/>
-            <w:r>
-              <w:rPr>
-                <w:rFonts w:cs="Trebuchet MS"/>
-                <w:b/>
-                <w:bCs/>
-                <w:color w:val="FFFFFF"/>
-                <w:sz w:val="18"/>
-                <w:szCs w:val="18"/>
-              </w:rPr>
-              <w:t>)</w:t>
+              <w:t>Total Time(ms)</w:t>
             </w:r>
           </w:p>
         </w:tc>
@@ -20300,31 +19781,7 @@
                 <w:sz w:val="18"/>
                 <w:szCs w:val="18"/>
               </w:rPr>
-              <w:t xml:space="preserve"> Time(</w:t>
-            </w:r>
-            <w:proofErr w:type="spellStart"/>
-            <w:r>
-              <w:rPr>
-                <w:rFonts w:cs="Trebuchet MS"/>
-                <w:b/>
-                <w:bCs/>
-                <w:color w:val="FFFFFF"/>
-                <w:sz w:val="18"/>
-                <w:szCs w:val="18"/>
-              </w:rPr>
-              <w:t>ms</w:t>
-            </w:r>
-            <w:proofErr w:type="spellEnd"/>
-            <w:r>
-              <w:rPr>
-                <w:rFonts w:cs="Trebuchet MS"/>
-                <w:b/>
-                <w:bCs/>
-                <w:color w:val="FFFFFF"/>
-                <w:sz w:val="18"/>
-                <w:szCs w:val="18"/>
-              </w:rPr>
-              <w:t>)</w:t>
+              <w:t xml:space="preserve"> Time(ms)</w:t>
             </w:r>
           </w:p>
         </w:tc>
@@ -20365,31 +19822,7 @@
                 <w:sz w:val="18"/>
                 <w:szCs w:val="18"/>
               </w:rPr>
-              <w:t>Max Time(</w:t>
-            </w:r>
-            <w:proofErr w:type="spellStart"/>
-            <w:r>
-              <w:rPr>
-                <w:rFonts w:cs="Trebuchet MS"/>
-                <w:b/>
-                <w:bCs/>
-                <w:color w:val="FFFFFF"/>
-                <w:sz w:val="18"/>
-                <w:szCs w:val="18"/>
-              </w:rPr>
-              <w:t>ms</w:t>
-            </w:r>
-            <w:proofErr w:type="spellEnd"/>
-            <w:r>
-              <w:rPr>
-                <w:rFonts w:cs="Trebuchet MS"/>
-                <w:b/>
-                <w:bCs/>
-                <w:color w:val="FFFFFF"/>
-                <w:sz w:val="18"/>
-                <w:szCs w:val="18"/>
-              </w:rPr>
-              <w:t>)</w:t>
+              <w:t>Max Time(ms)</w:t>
             </w:r>
           </w:p>
         </w:tc>
@@ -20430,31 +19863,7 @@
                 <w:sz w:val="18"/>
                 <w:szCs w:val="18"/>
               </w:rPr>
-              <w:t>Min Time(</w:t>
-            </w:r>
-            <w:proofErr w:type="spellStart"/>
-            <w:r>
-              <w:rPr>
-                <w:rFonts w:cs="Trebuchet MS"/>
-                <w:b/>
-                <w:bCs/>
-                <w:color w:val="FFFFFF"/>
-                <w:sz w:val="18"/>
-                <w:szCs w:val="18"/>
-              </w:rPr>
-              <w:t>ms</w:t>
-            </w:r>
-            <w:proofErr w:type="spellEnd"/>
-            <w:r>
-              <w:rPr>
-                <w:rFonts w:cs="Trebuchet MS"/>
-                <w:b/>
-                <w:bCs/>
-                <w:color w:val="FFFFFF"/>
-                <w:sz w:val="18"/>
-                <w:szCs w:val="18"/>
-              </w:rPr>
-              <w:t>)</w:t>
+              <w:t>Min Time(ms)</w:t>
             </w:r>
           </w:p>
         </w:tc>
@@ -20998,6 +20407,7 @@
           <w:rFonts w:cs="Verdana"/>
           <w:color w:val="000000"/>
         </w:rPr>
+        <w:lastRenderedPageBreak/>
         <w:t>OpenCL™</w:t>
       </w:r>
       <w:r>
@@ -21254,31 +20664,7 @@
                 <w:sz w:val="18"/>
                 <w:szCs w:val="18"/>
               </w:rPr>
-              <w:t>Duration(</w:t>
-            </w:r>
-            <w:proofErr w:type="spellStart"/>
-            <w:r>
-              <w:rPr>
-                <w:rFonts w:cs="Trebuchet MS"/>
-                <w:b/>
-                <w:bCs/>
-                <w:color w:val="FFFFFF"/>
-                <w:sz w:val="18"/>
-                <w:szCs w:val="18"/>
-              </w:rPr>
-              <w:t>ms</w:t>
-            </w:r>
-            <w:proofErr w:type="spellEnd"/>
-            <w:r>
-              <w:rPr>
-                <w:rFonts w:cs="Trebuchet MS"/>
-                <w:b/>
-                <w:bCs/>
-                <w:color w:val="FFFFFF"/>
-                <w:sz w:val="18"/>
-                <w:szCs w:val="18"/>
-              </w:rPr>
-              <w:t>)</w:t>
+              <w:t>Duration(ms)</w:t>
             </w:r>
           </w:p>
         </w:tc>
@@ -23515,31 +22901,7 @@
                 <w:sz w:val="18"/>
                 <w:szCs w:val="18"/>
               </w:rPr>
-              <w:t>Duration(</w:t>
-            </w:r>
-            <w:proofErr w:type="spellStart"/>
-            <w:r>
-              <w:rPr>
-                <w:rFonts w:cs="Trebuchet MS"/>
-                <w:b/>
-                <w:bCs/>
-                <w:color w:val="FFFFFF"/>
-                <w:sz w:val="18"/>
-                <w:szCs w:val="18"/>
-              </w:rPr>
-              <w:t>ms</w:t>
-            </w:r>
-            <w:proofErr w:type="spellEnd"/>
-            <w:r>
-              <w:rPr>
-                <w:rFonts w:cs="Trebuchet MS"/>
-                <w:b/>
-                <w:bCs/>
-                <w:color w:val="FFFFFF"/>
-                <w:sz w:val="18"/>
-                <w:szCs w:val="18"/>
-              </w:rPr>
-              <w:t>)</w:t>
+              <w:t>Duration(ms)</w:t>
             </w:r>
           </w:p>
         </w:tc>
@@ -25806,7 +25168,7 @@
           <w:rFonts w:cs="Verdana"/>
           <w:color w:val="000000"/>
         </w:rPr>
-        <w:t>application. It can detect unreleased resources</w:t>
+        <w:t xml:space="preserve">application. It can detect unreleased </w:t>
       </w:r>
       <w:proofErr w:type="gramStart"/>
       <w:r>
@@ -25814,7 +25176,7 @@
           <w:rFonts w:cs="Verdana"/>
           <w:color w:val="000000"/>
         </w:rPr>
-        <w:t xml:space="preserve">, </w:t>
+        <w:t xml:space="preserve">resources, </w:t>
       </w:r>
       <w:r>
         <w:rPr>
@@ -26529,7 +25891,6 @@
               </w:rPr>
             </w:pPr>
             <w:proofErr w:type="spellStart"/>
-            <w:proofErr w:type="gramStart"/>
             <w:r>
               <w:rPr>
                 <w:rFonts w:cs="Trebuchet MS"/>
@@ -26541,7 +25902,6 @@
               <w:t>clEnqueueNDRangeKernel</w:t>
             </w:r>
             <w:proofErr w:type="spellEnd"/>
-            <w:proofErr w:type="gramEnd"/>
             <w:r>
               <w:rPr>
                 <w:rFonts w:cs="Trebuchet MS"/>
@@ -26732,7 +26092,6 @@
               </w:rPr>
             </w:pPr>
             <w:proofErr w:type="spellStart"/>
-            <w:proofErr w:type="gramStart"/>
             <w:r>
               <w:rPr>
                 <w:rFonts w:cs="Trebuchet MS"/>
@@ -26744,7 +26103,6 @@
               <w:t>clEnqueueNDRangeKernel</w:t>
             </w:r>
             <w:proofErr w:type="spellEnd"/>
-            <w:proofErr w:type="gramEnd"/>
             <w:r>
               <w:rPr>
                 <w:rFonts w:cs="Trebuchet MS"/>
@@ -26935,7 +26293,6 @@
               </w:rPr>
             </w:pPr>
             <w:proofErr w:type="spellStart"/>
-            <w:proofErr w:type="gramStart"/>
             <w:r>
               <w:rPr>
                 <w:rFonts w:cs="Trebuchet MS"/>
@@ -26947,7 +26304,6 @@
               <w:t>clEnqueueNDRangeKernel</w:t>
             </w:r>
             <w:proofErr w:type="spellEnd"/>
-            <w:proofErr w:type="gramEnd"/>
             <w:r>
               <w:rPr>
                 <w:rFonts w:cs="Trebuchet MS"/>
@@ -27068,8 +26424,8 @@
       <w:pPr>
         <w:pStyle w:val="Heading4"/>
       </w:pPr>
-      <w:bookmarkStart w:id="6" w:name="_topic_GPUProfilerCodeViewer"/>
-      <w:bookmarkEnd w:id="6"/>
+      <w:bookmarkStart w:id="5" w:name="_topic_GPUProfilerCodeViewer"/>
+      <w:bookmarkEnd w:id="5"/>
       <w:r>
         <w:t>GPU Profiler Code Viewer</w:t>
       </w:r>
@@ -27134,7 +26490,9 @@
           <w:bCs/>
           <w:noProof/>
           <w:color w:val="000000"/>
-        </w:rPr>
+          <w:lang w:bidi="ar-SA"/>
+        </w:rPr>
+        <w:lastRenderedPageBreak/>
         <w:drawing>
           <wp:inline distT="0" distB="0" distL="0" distR="0" wp14:anchorId="7950A8AF" wp14:editId="26644646">
             <wp:extent cx="5536263" cy="3725781"/>
@@ -27293,9 +26651,10 @@
       <w:pPr>
         <w:pStyle w:val="Heading4"/>
       </w:pPr>
-      <w:bookmarkStart w:id="7" w:name="_topic_GPUProfilerKernelOccupancyViewer"/>
-      <w:bookmarkEnd w:id="7"/>
-      <w:r>
+      <w:bookmarkStart w:id="6" w:name="_topic_GPUProfilerKernelOccupancyViewer"/>
+      <w:bookmarkEnd w:id="6"/>
+      <w:r>
+        <w:lastRenderedPageBreak/>
         <w:t>GPU Profiler Kernel Occupancy Viewer</w:t>
       </w:r>
     </w:p>
@@ -27321,6 +26680,7 @@
           <w:bCs/>
           <w:noProof/>
           <w:color w:val="000000"/>
+          <w:lang w:bidi="ar-SA"/>
         </w:rPr>
         <w:drawing>
           <wp:inline distT="0" distB="0" distL="0" distR="0" wp14:anchorId="6FE8B947" wp14:editId="4E18CE6E">
@@ -27655,6 +27015,7 @@
           <w:rFonts w:cs="Verdana"/>
           <w:color w:val="000000"/>
         </w:rPr>
+        <w:lastRenderedPageBreak/>
         <w:t xml:space="preserve">The top part of the page shows </w:t>
       </w:r>
       <w:r>
@@ -28473,8 +27834,8 @@
       <w:pPr>
         <w:pStyle w:val="Heading4"/>
       </w:pPr>
-      <w:bookmarkStart w:id="8" w:name="_topic_GPUProfilerKernelOccupancy"/>
-      <w:bookmarkEnd w:id="8"/>
+      <w:bookmarkStart w:id="7" w:name="_topic_GPUProfilerKernelOccupancy"/>
+      <w:bookmarkEnd w:id="7"/>
       <w:r>
         <w:t>GPU Profiler Kernel Occupancy</w:t>
       </w:r>
@@ -28726,21 +28087,12 @@
           <w:color w:val="000000"/>
         </w:rPr>
       </w:pPr>
-      <w:proofErr w:type="gramStart"/>
-      <w:r>
-        <w:rPr>
-          <w:rFonts w:cs="Verdana"/>
-          <w:color w:val="000000"/>
-        </w:rPr>
-        <w:t>the</w:t>
-      </w:r>
-      <w:proofErr w:type="gramEnd"/>
-      <w:r>
-        <w:rPr>
-          <w:rFonts w:cs="Verdana"/>
-          <w:color w:val="000000"/>
-        </w:rPr>
-        <w:t xml:space="preserve"> configuration of the work-group (the work-group size).</w:t>
+      <w:r>
+        <w:rPr>
+          <w:rFonts w:cs="Verdana"/>
+          <w:color w:val="000000"/>
+        </w:rPr>
+        <w:t>the configuration of the work-group (the work-group size).</w:t>
       </w:r>
     </w:p>
     <w:p>
@@ -28780,6 +28132,7 @@
           <w:rFonts w:cs="Verdana"/>
           <w:noProof/>
           <w:color w:val="000000"/>
+          <w:lang w:bidi="ar-SA"/>
         </w:rPr>
         <w:drawing>
           <wp:inline distT="0" distB="0" distL="0" distR="0" wp14:anchorId="28B4328C" wp14:editId="2403DD82">
@@ -28843,21 +28196,12 @@
           <w:color w:val="000000"/>
         </w:rPr>
       </w:pPr>
-      <w:proofErr w:type="gramStart"/>
-      <w:r>
-        <w:rPr>
-          <w:rFonts w:cs="Verdana"/>
-          <w:color w:val="000000"/>
-        </w:rPr>
-        <w:t>where</w:t>
-      </w:r>
-      <w:proofErr w:type="gramEnd"/>
-      <w:r>
-        <w:rPr>
-          <w:rFonts w:cs="Verdana"/>
-          <w:color w:val="000000"/>
-        </w:rPr>
-        <w:t xml:space="preserve"> N</w:t>
+      <w:r>
+        <w:rPr>
+          <w:rFonts w:cs="Verdana"/>
+          <w:color w:val="000000"/>
+        </w:rPr>
+        <w:t>where N</w:t>
       </w:r>
       <w:r>
         <w:rPr>
@@ -29425,6 +28769,7 @@
           <w:rFonts w:cs="Verdana"/>
           <w:noProof/>
           <w:color w:val="000000"/>
+          <w:lang w:bidi="ar-SA"/>
         </w:rPr>
         <w:drawing>
           <wp:inline distT="0" distB="0" distL="0" distR="0" wp14:anchorId="435583FE" wp14:editId="42B570DA">
@@ -29488,21 +28833,12 @@
           <w:color w:val="000000"/>
         </w:rPr>
       </w:pPr>
-      <w:proofErr w:type="gramStart"/>
-      <w:r>
-        <w:rPr>
-          <w:rFonts w:cs="Verdana"/>
-          <w:color w:val="000000"/>
-        </w:rPr>
-        <w:t>where</w:t>
-      </w:r>
-      <w:proofErr w:type="gramEnd"/>
-      <w:r>
-        <w:rPr>
-          <w:rFonts w:cs="Verdana"/>
-          <w:color w:val="000000"/>
-        </w:rPr>
-        <w:t xml:space="preserve"> </w:t>
+      <w:r>
+        <w:rPr>
+          <w:rFonts w:cs="Verdana"/>
+          <w:color w:val="000000"/>
+        </w:rPr>
+        <w:t xml:space="preserve">where </w:t>
       </w:r>
       <w:proofErr w:type="spellStart"/>
       <w:r>
@@ -29617,6 +28953,7 @@
           <w:rFonts w:cs="Verdana"/>
           <w:noProof/>
           <w:color w:val="000000"/>
+          <w:lang w:bidi="ar-SA"/>
         </w:rPr>
         <w:drawing>
           <wp:inline distT="0" distB="0" distL="0" distR="0" wp14:anchorId="45B74345" wp14:editId="229C935F">
@@ -29680,21 +29017,13 @@
           <w:color w:val="000000"/>
         </w:rPr>
       </w:pPr>
-      <w:proofErr w:type="gramStart"/>
-      <w:r>
-        <w:rPr>
-          <w:rFonts w:cs="Verdana"/>
-          <w:color w:val="000000"/>
-        </w:rPr>
-        <w:t>where</w:t>
-      </w:r>
-      <w:proofErr w:type="gramEnd"/>
-      <w:r>
-        <w:rPr>
-          <w:rFonts w:cs="Verdana"/>
-          <w:color w:val="000000"/>
-        </w:rPr>
-        <w:t xml:space="preserve"> </w:t>
+      <w:r>
+        <w:rPr>
+          <w:rFonts w:cs="Verdana"/>
+          <w:color w:val="000000"/>
+        </w:rPr>
+        <w:lastRenderedPageBreak/>
+        <w:t xml:space="preserve">where </w:t>
       </w:r>
       <w:proofErr w:type="spellStart"/>
       <w:r>
@@ -30033,6 +29362,7 @@
           <w:rFonts w:cs="Verdana"/>
           <w:noProof/>
           <w:color w:val="000000"/>
+          <w:lang w:bidi="ar-SA"/>
         </w:rPr>
         <w:drawing>
           <wp:inline distT="0" distB="0" distL="0" distR="0" wp14:anchorId="6BCE6D2A" wp14:editId="693ED34D">
@@ -30217,6 +29547,7 @@
           <w:rFonts w:cs="Verdana"/>
           <w:noProof/>
           <w:color w:val="000000"/>
+          <w:lang w:bidi="ar-SA"/>
         </w:rPr>
         <w:drawing>
           <wp:inline distT="0" distB="0" distL="0" distR="0" wp14:anchorId="2A3D1228" wp14:editId="03EE5290">
@@ -30280,21 +29611,12 @@
           <w:color w:val="000000"/>
         </w:rPr>
       </w:pPr>
-      <w:proofErr w:type="gramStart"/>
-      <w:r>
-        <w:rPr>
-          <w:rFonts w:cs="Verdana"/>
-          <w:color w:val="000000"/>
-        </w:rPr>
-        <w:t>where</w:t>
-      </w:r>
-      <w:proofErr w:type="gramEnd"/>
-      <w:r>
-        <w:rPr>
-          <w:rFonts w:cs="Verdana"/>
-          <w:color w:val="000000"/>
-        </w:rPr>
-        <w:t xml:space="preserve"> </w:t>
+      <w:r>
+        <w:rPr>
+          <w:rFonts w:cs="Verdana"/>
+          <w:color w:val="000000"/>
+        </w:rPr>
+        <w:t xml:space="preserve">where </w:t>
       </w:r>
       <w:proofErr w:type="spellStart"/>
       <w:r>
@@ -30397,6 +29719,7 @@
           <w:rFonts w:cs="Verdana"/>
           <w:noProof/>
           <w:color w:val="000000"/>
+          <w:lang w:bidi="ar-SA"/>
         </w:rPr>
         <w:drawing>
           <wp:inline distT="0" distB="0" distL="0" distR="0" wp14:anchorId="68E22378" wp14:editId="4677A589">
@@ -30588,6 +29911,7 @@
           <w:rFonts w:cs="Verdana"/>
           <w:noProof/>
           <w:color w:val="000000"/>
+          <w:lang w:bidi="ar-SA"/>
         </w:rPr>
         <w:drawing>
           <wp:inline distT="0" distB="0" distL="0" distR="0" wp14:anchorId="771644AB" wp14:editId="2C555466">
@@ -30651,21 +29975,12 @@
           <w:color w:val="000000"/>
         </w:rPr>
       </w:pPr>
-      <w:proofErr w:type="gramStart"/>
-      <w:r>
-        <w:rPr>
-          <w:rFonts w:cs="Verdana"/>
-          <w:color w:val="000000"/>
-        </w:rPr>
-        <w:t>where</w:t>
-      </w:r>
-      <w:proofErr w:type="gramEnd"/>
-      <w:r>
-        <w:rPr>
-          <w:rFonts w:cs="Verdana"/>
-          <w:color w:val="000000"/>
-        </w:rPr>
-        <w:t xml:space="preserve"> </w:t>
+      <w:r>
+        <w:rPr>
+          <w:rFonts w:cs="Verdana"/>
+          <w:color w:val="000000"/>
+        </w:rPr>
+        <w:t xml:space="preserve">where </w:t>
       </w:r>
       <w:proofErr w:type="spellStart"/>
       <w:r>
@@ -31045,6 +30360,7 @@
           <w:rFonts w:cs="Verdana"/>
           <w:noProof/>
           <w:color w:val="000000"/>
+          <w:lang w:bidi="ar-SA"/>
         </w:rPr>
         <w:drawing>
           <wp:inline distT="0" distB="0" distL="0" distR="0" wp14:anchorId="6093A5B1" wp14:editId="1B4872EF">
@@ -31133,6 +30449,7 @@
           <w:rFonts w:cs="Verdana"/>
           <w:noProof/>
           <w:color w:val="000000"/>
+          <w:lang w:bidi="ar-SA"/>
         </w:rPr>
         <w:drawing>
           <wp:inline distT="0" distB="0" distL="0" distR="0" wp14:anchorId="456E096D" wp14:editId="296C62D5">
@@ -31433,6 +30750,7 @@
           <w:rFonts w:cs="Verdana"/>
           <w:noProof/>
           <w:color w:val="000000"/>
+          <w:lang w:bidi="ar-SA"/>
         </w:rPr>
         <w:drawing>
           <wp:inline distT="0" distB="0" distL="0" distR="0" wp14:anchorId="3E183CC0" wp14:editId="42DF7481">
@@ -31501,6 +30819,7 @@
           <w:rFonts w:cs="Verdana"/>
           <w:color w:val="000000"/>
         </w:rPr>
+        <w:lastRenderedPageBreak/>
         <w:t xml:space="preserve">Otherwise, if there is more than one </w:t>
       </w:r>
       <w:proofErr w:type="spellStart"/>
@@ -31553,6 +30872,7 @@
           <w:rFonts w:cs="Verdana"/>
           <w:noProof/>
           <w:color w:val="000000"/>
+          <w:lang w:bidi="ar-SA"/>
         </w:rPr>
         <w:drawing>
           <wp:inline distT="0" distB="0" distL="0" distR="0" wp14:anchorId="11856224" wp14:editId="4512BA6C">
@@ -31616,21 +30936,12 @@
           <w:color w:val="000000"/>
         </w:rPr>
       </w:pPr>
-      <w:proofErr w:type="gramStart"/>
-      <w:r>
-        <w:rPr>
-          <w:rFonts w:cs="Verdana"/>
-          <w:color w:val="000000"/>
-        </w:rPr>
-        <w:t>where</w:t>
-      </w:r>
-      <w:proofErr w:type="gramEnd"/>
-      <w:r>
-        <w:rPr>
-          <w:rFonts w:cs="Verdana"/>
-          <w:color w:val="000000"/>
-        </w:rPr>
-        <w:t xml:space="preserve"> WF</w:t>
+      <w:r>
+        <w:rPr>
+          <w:rFonts w:cs="Verdana"/>
+          <w:color w:val="000000"/>
+        </w:rPr>
+        <w:t>where WF</w:t>
       </w:r>
       <w:r>
         <w:rPr>
@@ -31717,6 +31028,7 @@
           <w:rFonts w:cs="Verdana"/>
           <w:noProof/>
           <w:color w:val="000000"/>
+          <w:lang w:bidi="ar-SA"/>
         </w:rPr>
         <w:drawing>
           <wp:inline distT="0" distB="0" distL="0" distR="0" wp14:anchorId="7A8695AD" wp14:editId="182902E3">
@@ -31897,6 +31209,7 @@
           <w:rFonts w:cs="Verdana"/>
           <w:noProof/>
           <w:color w:val="000000"/>
+          <w:lang w:bidi="ar-SA"/>
         </w:rPr>
         <w:drawing>
           <wp:inline distT="0" distB="0" distL="0" distR="0" wp14:anchorId="78608DA9" wp14:editId="2B278C60">
@@ -32025,6 +31338,7 @@
           <w:rFonts w:cs="Verdana"/>
           <w:noProof/>
           <w:color w:val="000000"/>
+          <w:lang w:bidi="ar-SA"/>
         </w:rPr>
         <w:drawing>
           <wp:inline distT="0" distB="0" distL="0" distR="0" wp14:anchorId="2740FBA5" wp14:editId="0302A856">
@@ -32145,6 +31459,7 @@
           <w:rFonts w:cs="Verdana"/>
           <w:noProof/>
           <w:color w:val="000000"/>
+          <w:lang w:bidi="ar-SA"/>
         </w:rPr>
         <w:drawing>
           <wp:inline distT="0" distB="0" distL="0" distR="0" wp14:anchorId="180091FC" wp14:editId="68ED2080">
@@ -32249,6 +31564,7 @@
           <w:rFonts w:cs="Verdana"/>
           <w:noProof/>
           <w:color w:val="000000"/>
+          <w:lang w:bidi="ar-SA"/>
         </w:rPr>
         <w:drawing>
           <wp:inline distT="0" distB="0" distL="0" distR="0" wp14:anchorId="6C04C8EE" wp14:editId="0E9D4B06">
@@ -32369,6 +31685,7 @@
           <w:rFonts w:cs="Verdana"/>
           <w:noProof/>
           <w:color w:val="000000"/>
+          <w:lang w:bidi="ar-SA"/>
         </w:rPr>
         <w:drawing>
           <wp:inline distT="0" distB="0" distL="0" distR="0" wp14:anchorId="4353E2B2" wp14:editId="042CA561">
@@ -32432,21 +31749,12 @@
           <w:color w:val="000000"/>
         </w:rPr>
       </w:pPr>
-      <w:proofErr w:type="gramStart"/>
-      <w:r>
-        <w:rPr>
-          <w:rFonts w:cs="Verdana"/>
-          <w:color w:val="000000"/>
-        </w:rPr>
-        <w:t>where</w:t>
-      </w:r>
-      <w:proofErr w:type="gramEnd"/>
-      <w:r>
-        <w:rPr>
-          <w:rFonts w:cs="Verdana"/>
-          <w:color w:val="000000"/>
-        </w:rPr>
-        <w:t xml:space="preserve"> </w:t>
+      <w:r>
+        <w:rPr>
+          <w:rFonts w:cs="Verdana"/>
+          <w:color w:val="000000"/>
+        </w:rPr>
+        <w:t xml:space="preserve">where </w:t>
       </w:r>
       <w:proofErr w:type="spellStart"/>
       <w:r>
@@ -32506,6 +31814,7 @@
           <w:rFonts w:cs="Verdana"/>
           <w:noProof/>
           <w:color w:val="000000"/>
+          <w:lang w:bidi="ar-SA"/>
         </w:rPr>
         <w:drawing>
           <wp:inline distT="0" distB="0" distL="0" distR="0" wp14:anchorId="3FD11E21" wp14:editId="547DB20D">
@@ -32594,6 +31903,7 @@
           <w:rFonts w:cs="Verdana"/>
           <w:noProof/>
           <w:color w:val="000000"/>
+          <w:lang w:bidi="ar-SA"/>
         </w:rPr>
         <w:drawing>
           <wp:inline distT="0" distB="0" distL="0" distR="0" wp14:anchorId="7524834C" wp14:editId="14CDEE00">
@@ -32649,8 +31959,8 @@
       <w:pPr>
         <w:pStyle w:val="Heading4"/>
       </w:pPr>
-      <w:bookmarkStart w:id="9" w:name="_topic_GPUProfilingProjectSettings"/>
-      <w:bookmarkEnd w:id="9"/>
+      <w:bookmarkStart w:id="8" w:name="_topic_GPUProfilingProjectSettings"/>
+      <w:bookmarkEnd w:id="8"/>
       <w:r>
         <w:t>GPU Profiling Project Settings</w:t>
       </w:r>
@@ -32761,8 +32071,8 @@
       <w:pPr>
         <w:pStyle w:val="Heading5"/>
       </w:pPr>
-      <w:bookmarkStart w:id="10" w:name="_topic_GPUProfileApplicationTracepage"/>
-      <w:bookmarkEnd w:id="10"/>
+      <w:bookmarkStart w:id="9" w:name="_topic_GPUProfileApplicationTracepage"/>
+      <w:bookmarkEnd w:id="9"/>
       <w:r>
         <w:t xml:space="preserve">Application </w:t>
       </w:r>
@@ -32861,7 +32171,9 @@
       <w:r>
         <w:rPr>
           <w:noProof/>
-        </w:rPr>
+          <w:lang w:bidi="ar-SA"/>
+        </w:rPr>
+        <w:lastRenderedPageBreak/>
         <w:drawing>
           <wp:inline distT="0" distB="0" distL="0" distR="0" wp14:anchorId="0517FC1C" wp14:editId="6B7F8BAF">
             <wp:extent cx="9546336" cy="7205472"/>
@@ -33173,15 +32485,7 @@
               <w:pStyle w:val="Subheader2"/>
             </w:pPr>
             <w:r>
-              <w:t>Write trace data in intervals during program execution (</w:t>
-            </w:r>
-            <w:proofErr w:type="spellStart"/>
-            <w:r>
-              <w:t>ms</w:t>
-            </w:r>
-            <w:proofErr w:type="spellEnd"/>
-            <w:r>
-              <w:t>)</w:t>
+              <w:t>Write trace data in intervals during program execution (ms)</w:t>
             </w:r>
           </w:p>
         </w:tc>
@@ -33401,6 +32705,7 @@
               <w:pStyle w:val="Subheader2"/>
             </w:pPr>
             <w:r>
+              <w:lastRenderedPageBreak/>
               <w:t>Maximum number of APIs to trace</w:t>
             </w:r>
           </w:p>
@@ -34228,7 +33533,7 @@
                 <w:color w:val="000000"/>
               </w:rPr>
             </w:pPr>
-            <w:bookmarkStart w:id="11" w:name="_Hlk430174743"/>
+            <w:bookmarkStart w:id="10" w:name="_Hlk430174743"/>
             <w:r>
               <w:rPr>
                 <w:rFonts w:cs="Verdana"/>
@@ -34330,7 +33635,7 @@
           </w:p>
         </w:tc>
       </w:tr>
-      <w:bookmarkEnd w:id="11"/>
+      <w:bookmarkEnd w:id="10"/>
       <w:tr>
         <w:tc>
           <w:tcPr>
@@ -35266,23 +34571,7 @@
           <w:rFonts w:cs="Verdana"/>
           <w:color w:val="000000"/>
         </w:rPr>
-        <w:t xml:space="preserve"> </w:t>
-      </w:r>
-      <w:proofErr w:type="gramStart"/>
-      <w:r>
-        <w:rPr>
-          <w:rFonts w:cs="Verdana"/>
-          <w:color w:val="000000"/>
-        </w:rPr>
-        <w:t>When</w:t>
-      </w:r>
-      <w:proofErr w:type="gramEnd"/>
-      <w:r>
-        <w:rPr>
-          <w:rFonts w:cs="Verdana"/>
-          <w:color w:val="000000"/>
-        </w:rPr>
-        <w:t xml:space="preserve"> checked, you can tell the </w:t>
+        <w:t xml:space="preserve"> When checked, you can tell the </w:t>
       </w:r>
       <w:r>
         <w:rPr>
@@ -35405,8 +34694,8 @@
       <w:pPr>
         <w:pStyle w:val="Heading5"/>
       </w:pPr>
-      <w:bookmarkStart w:id="12" w:name="_topic_GPUProfilePerformanceCounterspag"/>
-      <w:bookmarkEnd w:id="12"/>
+      <w:bookmarkStart w:id="11" w:name="_topic_GPUProfilePerformanceCounterspag"/>
+      <w:bookmarkEnd w:id="11"/>
       <w:r>
         <w:t>GPU Profile: Performance Counters page</w:t>
       </w:r>
@@ -35482,7 +34771,9 @@
       <w:r>
         <w:rPr>
           <w:noProof/>
-        </w:rPr>
+          <w:lang w:bidi="ar-SA"/>
+        </w:rPr>
+        <w:lastRenderedPageBreak/>
         <w:drawing>
           <wp:inline distT="0" distB="0" distL="0" distR="0" wp14:anchorId="1D4249A5" wp14:editId="7816F5A0">
             <wp:extent cx="9546336" cy="7205472"/>
@@ -35647,7 +34938,7 @@
           <w:color w:val="000000"/>
         </w:rPr>
       </w:pPr>
-      <w:bookmarkStart w:id="13" w:name="OLE_LINK4"/>
+      <w:bookmarkStart w:id="12" w:name="OLE_LINK4"/>
       <w:r>
         <w:rPr>
           <w:rFonts w:cs="Verdana"/>
@@ -35696,23 +34987,7 @@
           <w:rFonts w:cs="Verdana"/>
           <w:color w:val="000000"/>
         </w:rPr>
-        <w:t xml:space="preserve"> </w:t>
-      </w:r>
-      <w:proofErr w:type="gramStart"/>
-      <w:r>
-        <w:rPr>
-          <w:rFonts w:cs="Verdana"/>
-          <w:color w:val="000000"/>
-        </w:rPr>
-        <w:t>When</w:t>
-      </w:r>
-      <w:proofErr w:type="gramEnd"/>
-      <w:r>
-        <w:rPr>
-          <w:rFonts w:cs="Verdana"/>
-          <w:color w:val="000000"/>
-        </w:rPr>
-        <w:t xml:space="preserve"> checked, the Profiler generate</w:t>
+        <w:t xml:space="preserve"> When checked, the Profiler generate</w:t>
       </w:r>
       <w:r>
         <w:rPr>
@@ -35802,7 +35077,7 @@
         <w:t>.</w:t>
       </w:r>
     </w:p>
-    <w:bookmarkEnd w:id="13"/>
+    <w:bookmarkEnd w:id="12"/>
     <w:p>
       <w:pPr>
         <w:pStyle w:val="ListParagraph"/>
@@ -35944,6 +35219,7 @@
           <w:rFonts w:cs="Verdana"/>
           <w:color w:val="000000"/>
         </w:rPr>
+        <w:lastRenderedPageBreak/>
         <w:t>Some counter</w:t>
       </w:r>
       <w:r>
@@ -37796,8 +37072,8 @@
       <w:pPr>
         <w:pStyle w:val="Heading4"/>
       </w:pPr>
-      <w:bookmarkStart w:id="14" w:name="_topic_DescriptionofOutputFiles"/>
-      <w:bookmarkEnd w:id="14"/>
+      <w:bookmarkStart w:id="13" w:name="_topic_DescriptionofOutputFiles"/>
+      <w:bookmarkEnd w:id="13"/>
       <w:r>
         <w:t>Description of Output Files</w:t>
       </w:r>
@@ -37950,6 +37226,7 @@
           <w:rFonts w:cs="Verdana"/>
           <w:color w:val="000000"/>
         </w:rPr>
+        <w:lastRenderedPageBreak/>
         <w:t xml:space="preserve">This file is generated when performing a profile that collects an application </w:t>
       </w:r>
       <w:r>
@@ -38034,23 +37311,7 @@
           <w:rFonts w:cs="Verdana"/>
           <w:color w:val="000000"/>
         </w:rPr>
-        <w:t xml:space="preserve">If the option to </w:t>
-      </w:r>
-      <w:proofErr w:type="gramStart"/>
-      <w:r>
-        <w:rPr>
-          <w:rFonts w:cs="Verdana"/>
-          <w:color w:val="000000"/>
-        </w:rPr>
-        <w:t>Enable</w:t>
-      </w:r>
-      <w:proofErr w:type="gramEnd"/>
-      <w:r>
-        <w:rPr>
-          <w:rFonts w:cs="Verdana"/>
-          <w:color w:val="000000"/>
-        </w:rPr>
-        <w:t xml:space="preserve"> navigation to source code is checked on the </w:t>
+        <w:t xml:space="preserve">If the option to Enable navigation to source code is checked on the </w:t>
       </w:r>
       <w:hyperlink w:anchor="_topic_GPUProfileApplicationTracepage" w:history="1">
         <w:r>
@@ -39918,6 +39179,7 @@
           <w:rFonts w:cs="Verdana"/>
           <w:color w:val="000000"/>
         </w:rPr>
+        <w:lastRenderedPageBreak/>
         <w:t xml:space="preserve">A string showing </w:t>
       </w:r>
       <w:r>
@@ -40131,8 +39393,8 @@
       <w:pPr>
         <w:pStyle w:val="Heading4"/>
       </w:pPr>
-      <w:bookmarkStart w:id="15" w:name="_topic_DescriptionofConfigurationFiles"/>
-      <w:bookmarkEnd w:id="15"/>
+      <w:bookmarkStart w:id="14" w:name="_topic_DescriptionofConfigurationFiles"/>
+      <w:bookmarkEnd w:id="14"/>
       <w:r>
         <w:t>Description of Configuration Files</w:t>
       </w:r>
@@ -41058,7 +40320,6 @@
         </w:rPr>
       </w:pPr>
       <w:proofErr w:type="spellStart"/>
-      <w:proofErr w:type="gramStart"/>
       <w:r>
         <w:rPr>
           <w:rFonts w:ascii="Courier New" w:hAnsi="Courier New" w:cs="Courier New"/>
@@ -41069,7 +40330,6 @@
         <w:t>binarySearch</w:t>
       </w:r>
       <w:proofErr w:type="spellEnd"/>
-      <w:proofErr w:type="gramEnd"/>
     </w:p>
     <w:p>
       <w:pPr>
@@ -41534,6 +40794,7 @@
           <w:rFonts w:cs="Verdana"/>
           <w:color w:val="000000"/>
         </w:rPr>
+        <w:lastRenderedPageBreak/>
         <w:t>T</w:t>
       </w:r>
       <w:r>
@@ -41685,7 +40946,6 @@
         </w:rPr>
       </w:pPr>
       <w:proofErr w:type="spellStart"/>
-      <w:proofErr w:type="gramStart"/>
       <w:r>
         <w:rPr>
           <w:rFonts w:ascii="Courier New" w:hAnsi="Courier New" w:cs="Courier New"/>
@@ -41696,7 +40956,6 @@
         <w:t>clGetPlatformIDs</w:t>
       </w:r>
       <w:proofErr w:type="spellEnd"/>
-      <w:proofErr w:type="gramEnd"/>
     </w:p>
     <w:p>
       <w:pPr>
@@ -41721,7 +40980,6 @@
         </w:rPr>
       </w:pPr>
       <w:proofErr w:type="spellStart"/>
-      <w:proofErr w:type="gramStart"/>
       <w:r>
         <w:rPr>
           <w:rFonts w:ascii="Courier New" w:hAnsi="Courier New" w:cs="Courier New"/>
@@ -41732,7 +40990,6 @@
         <w:t>clGetPlatformInfo</w:t>
       </w:r>
       <w:proofErr w:type="spellEnd"/>
-      <w:proofErr w:type="gramEnd"/>
     </w:p>
     <w:p>
       <w:pPr>
@@ -41757,7 +41014,6 @@
         </w:rPr>
       </w:pPr>
       <w:proofErr w:type="spellStart"/>
-      <w:proofErr w:type="gramStart"/>
       <w:r>
         <w:rPr>
           <w:rFonts w:ascii="Courier New" w:hAnsi="Courier New" w:cs="Courier New"/>
@@ -41768,7 +41024,6 @@
         <w:t>clGetDeviceIDs</w:t>
       </w:r>
       <w:proofErr w:type="spellEnd"/>
-      <w:proofErr w:type="gramEnd"/>
     </w:p>
     <w:p>
       <w:pPr>
@@ -41793,7 +41048,6 @@
         </w:rPr>
       </w:pPr>
       <w:proofErr w:type="spellStart"/>
-      <w:proofErr w:type="gramStart"/>
       <w:r>
         <w:rPr>
           <w:rFonts w:ascii="Courier New" w:hAnsi="Courier New" w:cs="Courier New"/>
@@ -41804,7 +41058,6 @@
         <w:t>clGetDeviceInfo</w:t>
       </w:r>
       <w:proofErr w:type="spellEnd"/>
-      <w:proofErr w:type="gramEnd"/>
     </w:p>
     <w:p>
       <w:pPr>
@@ -41829,7 +41082,6 @@
         </w:rPr>
       </w:pPr>
       <w:proofErr w:type="spellStart"/>
-      <w:proofErr w:type="gramStart"/>
       <w:r>
         <w:rPr>
           <w:rFonts w:ascii="Courier New" w:hAnsi="Courier New" w:cs="Courier New"/>
@@ -41840,7 +41092,6 @@
         <w:t>clGetContextInfo</w:t>
       </w:r>
       <w:proofErr w:type="spellEnd"/>
-      <w:proofErr w:type="gramEnd"/>
     </w:p>
     <w:p>
       <w:pPr>
@@ -41865,7 +41116,6 @@
         </w:rPr>
       </w:pPr>
       <w:proofErr w:type="spellStart"/>
-      <w:proofErr w:type="gramStart"/>
       <w:r>
         <w:rPr>
           <w:rFonts w:ascii="Courier New" w:hAnsi="Courier New" w:cs="Courier New"/>
@@ -41876,7 +41126,6 @@
         <w:t>clGetCommandQueueInfo</w:t>
       </w:r>
       <w:proofErr w:type="spellEnd"/>
-      <w:proofErr w:type="gramEnd"/>
     </w:p>
     <w:p>
       <w:pPr>
@@ -41901,7 +41150,6 @@
         </w:rPr>
       </w:pPr>
       <w:proofErr w:type="spellStart"/>
-      <w:proofErr w:type="gramStart"/>
       <w:r>
         <w:rPr>
           <w:rFonts w:ascii="Courier New" w:hAnsi="Courier New" w:cs="Courier New"/>
@@ -41912,7 +41160,6 @@
         <w:t>clGetSupportedImageFormats</w:t>
       </w:r>
       <w:proofErr w:type="spellEnd"/>
-      <w:proofErr w:type="gramEnd"/>
     </w:p>
     <w:p>
       <w:pPr>
@@ -41937,7 +41184,6 @@
         </w:rPr>
       </w:pPr>
       <w:proofErr w:type="spellStart"/>
-      <w:proofErr w:type="gramStart"/>
       <w:r>
         <w:rPr>
           <w:rFonts w:ascii="Courier New" w:hAnsi="Courier New" w:cs="Courier New"/>
@@ -41948,7 +41194,6 @@
         <w:t>clGetMemObjectInfo</w:t>
       </w:r>
       <w:proofErr w:type="spellEnd"/>
-      <w:proofErr w:type="gramEnd"/>
     </w:p>
     <w:p>
       <w:pPr>
@@ -41973,7 +41218,6 @@
         </w:rPr>
       </w:pPr>
       <w:proofErr w:type="spellStart"/>
-      <w:proofErr w:type="gramStart"/>
       <w:r>
         <w:rPr>
           <w:rFonts w:ascii="Courier New" w:hAnsi="Courier New" w:cs="Courier New"/>
@@ -41984,7 +41228,6 @@
         <w:t>clGetImageInfo</w:t>
       </w:r>
       <w:proofErr w:type="spellEnd"/>
-      <w:proofErr w:type="gramEnd"/>
     </w:p>
     <w:p>
       <w:pPr>
@@ -42009,7 +41252,6 @@
         </w:rPr>
       </w:pPr>
       <w:proofErr w:type="spellStart"/>
-      <w:proofErr w:type="gramStart"/>
       <w:r>
         <w:rPr>
           <w:rFonts w:ascii="Courier New" w:hAnsi="Courier New" w:cs="Courier New"/>
@@ -42020,7 +41262,6 @@
         <w:t>clGetSamplerInfo</w:t>
       </w:r>
       <w:proofErr w:type="spellEnd"/>
-      <w:proofErr w:type="gramEnd"/>
     </w:p>
     <w:p>
       <w:pPr>
@@ -42045,7 +41286,6 @@
         </w:rPr>
       </w:pPr>
       <w:proofErr w:type="spellStart"/>
-      <w:proofErr w:type="gramStart"/>
       <w:r>
         <w:rPr>
           <w:rFonts w:ascii="Courier New" w:hAnsi="Courier New" w:cs="Courier New"/>
@@ -42056,7 +41296,6 @@
         <w:t>clGetProgramInfo</w:t>
       </w:r>
       <w:proofErr w:type="spellEnd"/>
-      <w:proofErr w:type="gramEnd"/>
     </w:p>
     <w:p>
       <w:pPr>
@@ -42081,7 +41320,6 @@
         </w:rPr>
       </w:pPr>
       <w:proofErr w:type="spellStart"/>
-      <w:proofErr w:type="gramStart"/>
       <w:r>
         <w:rPr>
           <w:rFonts w:ascii="Courier New" w:hAnsi="Courier New" w:cs="Courier New"/>
@@ -42092,7 +41330,6 @@
         <w:t>clGetProgramBuildInfo</w:t>
       </w:r>
       <w:proofErr w:type="spellEnd"/>
-      <w:proofErr w:type="gramEnd"/>
     </w:p>
     <w:p>
       <w:pPr>
@@ -42117,7 +41354,6 @@
         </w:rPr>
       </w:pPr>
       <w:proofErr w:type="spellStart"/>
-      <w:proofErr w:type="gramStart"/>
       <w:r>
         <w:rPr>
           <w:rFonts w:ascii="Courier New" w:hAnsi="Courier New" w:cs="Courier New"/>
@@ -42128,7 +41364,6 @@
         <w:t>clGetKernelInfo</w:t>
       </w:r>
       <w:proofErr w:type="spellEnd"/>
-      <w:proofErr w:type="gramEnd"/>
     </w:p>
     <w:p>
       <w:pPr>
@@ -42153,7 +41388,6 @@
         </w:rPr>
       </w:pPr>
       <w:proofErr w:type="spellStart"/>
-      <w:proofErr w:type="gramStart"/>
       <w:r>
         <w:rPr>
           <w:rFonts w:ascii="Courier New" w:hAnsi="Courier New" w:cs="Courier New"/>
@@ -42164,7 +41398,6 @@
         <w:t>clGetKernelWorkGroupInfo</w:t>
       </w:r>
       <w:proofErr w:type="spellEnd"/>
-      <w:proofErr w:type="gramEnd"/>
     </w:p>
     <w:p>
       <w:pPr>
@@ -42189,7 +41422,6 @@
         </w:rPr>
       </w:pPr>
       <w:proofErr w:type="spellStart"/>
-      <w:proofErr w:type="gramStart"/>
       <w:r>
         <w:rPr>
           <w:rFonts w:ascii="Courier New" w:hAnsi="Courier New" w:cs="Courier New"/>
@@ -42200,7 +41432,6 @@
         <w:t>clGetEventInfo</w:t>
       </w:r>
       <w:proofErr w:type="spellEnd"/>
-      <w:proofErr w:type="gramEnd"/>
     </w:p>
     <w:p>
       <w:pPr>
@@ -42225,7 +41456,6 @@
         </w:rPr>
       </w:pPr>
       <w:proofErr w:type="spellStart"/>
-      <w:proofErr w:type="gramStart"/>
       <w:r>
         <w:rPr>
           <w:rFonts w:ascii="Courier New" w:hAnsi="Courier New" w:cs="Courier New"/>
@@ -42236,7 +41466,6 @@
         <w:t>clGetEventProfilingInfo</w:t>
       </w:r>
       <w:proofErr w:type="spellEnd"/>
-      <w:proofErr w:type="gramEnd"/>
     </w:p>
     <w:p>
       <w:pPr>
@@ -42397,27 +41626,7 @@
           <w:sz w:val="18"/>
           <w:szCs w:val="18"/>
         </w:rPr>
-        <w:t>c</w:t>
-      </w:r>
-      <w:proofErr w:type="gramStart"/>
-      <w:r>
-        <w:rPr>
-          <w:rFonts w:ascii="Courier New" w:hAnsi="Courier New" w:cs="Courier New"/>
-          <w:color w:val="000000"/>
-          <w:sz w:val="18"/>
-          <w:szCs w:val="18"/>
-        </w:rPr>
-        <w:t>:\</w:t>
-      </w:r>
-      <w:proofErr w:type="gramEnd"/>
-      <w:r>
-        <w:rPr>
-          <w:rFonts w:ascii="Courier New" w:hAnsi="Courier New" w:cs="Courier New"/>
-          <w:color w:val="000000"/>
-          <w:sz w:val="18"/>
-          <w:szCs w:val="18"/>
-        </w:rPr>
-        <w:t>path\to\app\data</w:t>
+        <w:t>c:\path\to\app\data</w:t>
       </w:r>
     </w:p>
     <w:p>
@@ -43636,8 +42845,8 @@
       <w:pPr>
         <w:pStyle w:val="Heading4"/>
       </w:pPr>
-      <w:bookmarkStart w:id="16" w:name="_topic_UsingtheCommandLineInterface"/>
-      <w:bookmarkEnd w:id="16"/>
+      <w:bookmarkStart w:id="15" w:name="_topic_UsingtheCommandLineInterface"/>
+      <w:bookmarkEnd w:id="15"/>
       <w:r>
         <w:t>Using the Command Line Interface</w:t>
       </w:r>
@@ -43726,23 +42935,7 @@
           <w:rFonts w:cs="Verdana"/>
           <w:color w:val="000000"/>
         </w:rPr>
-        <w:t xml:space="preserve"> on Linux) subdirectory under the </w:t>
-      </w:r>
-      <w:proofErr w:type="spellStart"/>
-      <w:r>
-        <w:rPr>
-          <w:rFonts w:cs="Verdana"/>
-          <w:color w:val="000000"/>
-        </w:rPr>
-        <w:t>CodeXL</w:t>
-      </w:r>
-      <w:proofErr w:type="spellEnd"/>
-      <w:r>
-        <w:rPr>
-          <w:rFonts w:cs="Verdana"/>
-          <w:color w:val="000000"/>
-        </w:rPr>
-        <w:t xml:space="preserve"> installation directory. Alternatively, you can include the location of the Profiler binaries into the system's path environment variable.</w:t>
+        <w:t xml:space="preserve"> on Linux) subdirectory under the CodeXL installation directory. Alternatively, you can include the location of the Profiler binaries into the system's path environment variable.</w:t>
       </w:r>
     </w:p>
     <w:p>
@@ -43903,6 +43096,7 @@
           <w:rFonts w:cs="Courier New"/>
           <w:color w:val="000000"/>
         </w:rPr>
+        <w:lastRenderedPageBreak/>
         <w:t xml:space="preserve">Note: When profiling JOCL (Java OpenCL) application the full path to the java VM must be provided. </w:t>
       </w:r>
       <w:proofErr w:type="spellStart"/>
@@ -44174,7 +43368,7 @@
                 <w:bCs/>
                 <w:color w:val="000000"/>
               </w:rPr>
-              <w:t>-d [ --</w:t>
+              <w:t>--</w:t>
             </w:r>
             <w:proofErr w:type="spellStart"/>
             <w:r>
@@ -44187,15 +43381,141 @@
               <w:t>startdisabled</w:t>
             </w:r>
             <w:proofErr w:type="spellEnd"/>
-            <w:r>
+          </w:p>
+        </w:tc>
+        <w:tc>
+          <w:tcPr>
+            <w:tcW w:w="15840" w:type="dxa"/>
+          </w:tcPr>
+          <w:p>
+            <w:pPr>
+              <w:widowControl w:val="0"/>
+              <w:autoSpaceDE w:val="0"/>
+              <w:autoSpaceDN w:val="0"/>
+              <w:adjustRightInd w:val="0"/>
+              <w:spacing w:before="105" w:after="105"/>
+              <w:rPr>
+                <w:rFonts w:cs="Verdana"/>
+                <w:color w:val="000000"/>
+              </w:rPr>
+            </w:pPr>
+            <w:r>
+              <w:rPr>
+                <w:rFonts w:cs="Verdana"/>
+                <w:color w:val="000000"/>
+              </w:rPr>
+              <w:t xml:space="preserve">Start the application with profiling disabled. This is useful for applications that call </w:t>
+            </w:r>
+            <w:proofErr w:type="spellStart"/>
+            <w:r>
+              <w:rPr>
+                <w:rFonts w:cs="Verdana"/>
+                <w:color w:val="000000"/>
+              </w:rPr>
+              <w:t>amdtStopProfiling</w:t>
+            </w:r>
+            <w:proofErr w:type="spellEnd"/>
+            <w:r>
+              <w:rPr>
+                <w:rFonts w:cs="Verdana"/>
+                <w:color w:val="000000"/>
+              </w:rPr>
+              <w:t xml:space="preserve"> and </w:t>
+            </w:r>
+            <w:proofErr w:type="spellStart"/>
+            <w:r>
+              <w:rPr>
+                <w:rFonts w:cs="Verdana"/>
+                <w:color w:val="000000"/>
+              </w:rPr>
+              <w:t>amdtResumeProfiling</w:t>
+            </w:r>
+            <w:proofErr w:type="spellEnd"/>
+            <w:r>
+              <w:rPr>
+                <w:rFonts w:cs="Verdana"/>
+                <w:color w:val="000000"/>
+              </w:rPr>
+              <w:t xml:space="preserve"> from the </w:t>
+            </w:r>
+            <w:proofErr w:type="spellStart"/>
+            <w:r>
+              <w:rPr>
+                <w:rFonts w:cs="Verdana"/>
+                <w:color w:val="000000"/>
+              </w:rPr>
+              <w:t>AMDTActivityLogger</w:t>
+            </w:r>
+            <w:proofErr w:type="spellEnd"/>
+            <w:r>
+              <w:rPr>
+                <w:rFonts w:cs="Verdana"/>
+                <w:color w:val="000000"/>
+              </w:rPr>
+              <w:t xml:space="preserve"> library.</w:t>
+            </w:r>
+          </w:p>
+        </w:tc>
+      </w:tr>
+      <w:tr>
+        <w:tc>
+          <w:tcPr>
+            <w:tcW w:w="3528" w:type="dxa"/>
+          </w:tcPr>
+          <w:p>
+            <w:pPr>
+              <w:widowControl w:val="0"/>
+              <w:autoSpaceDE w:val="0"/>
+              <w:autoSpaceDN w:val="0"/>
+              <w:adjustRightInd w:val="0"/>
+              <w:spacing w:before="105" w:after="105"/>
               <w:rPr>
                 <w:rFonts w:cs="Verdana"/>
                 <w:b/>
                 <w:bCs/>
                 <w:color w:val="000000"/>
               </w:rPr>
-              <w:t xml:space="preserve"> ]</w:t>
-            </w:r>
+            </w:pPr>
+            <w:r>
+              <w:rPr>
+                <w:rFonts w:cs="Verdana"/>
+                <w:b/>
+                <w:bCs/>
+                <w:color w:val="000000"/>
+              </w:rPr>
+              <w:t>-d [</w:t>
+            </w:r>
+            <w:proofErr w:type="spellStart"/>
+            <w:r>
+              <w:rPr>
+                <w:rFonts w:cs="Verdana"/>
+                <w:b/>
+                <w:bCs/>
+                <w:color w:val="000000"/>
+              </w:rPr>
+              <w:t>startdelay</w:t>
+            </w:r>
+            <w:proofErr w:type="spellEnd"/>
+            <w:r>
+              <w:rPr>
+                <w:rFonts w:cs="Verdana"/>
+                <w:b/>
+                <w:bCs/>
+                <w:color w:val="000000"/>
+              </w:rPr>
+              <w:t xml:space="preserve">] </w:t>
+            </w:r>
+            <w:proofErr w:type="spellStart"/>
+            <w:r>
+              <w:rPr>
+                <w:rFonts w:cs="Verdana"/>
+                <w:b/>
+                <w:bCs/>
+                <w:color w:val="000000"/>
+              </w:rPr>
+              <w:t>arg</w:t>
+            </w:r>
+            <w:proofErr w:type="spellEnd"/>
           </w:p>
         </w:tc>
         <w:tc>
@@ -44219,55 +43539,7 @@
                 <w:rFonts w:cs="Verdana"/>
                 <w:color w:val="000000"/>
               </w:rPr>
-              <w:t xml:space="preserve">Start the application with profiling disabled. This is useful for applications that call </w:t>
-            </w:r>
-            <w:proofErr w:type="spellStart"/>
-            <w:r>
-              <w:rPr>
-                <w:rFonts w:cs="Verdana"/>
-                <w:color w:val="000000"/>
-              </w:rPr>
-              <w:t>amdtStopProfiling</w:t>
-            </w:r>
-            <w:proofErr w:type="spellEnd"/>
-            <w:r>
-              <w:rPr>
-                <w:rFonts w:cs="Verdana"/>
-                <w:color w:val="000000"/>
-              </w:rPr>
-              <w:t xml:space="preserve"> and </w:t>
-            </w:r>
-            <w:proofErr w:type="spellStart"/>
-            <w:r>
-              <w:rPr>
-                <w:rFonts w:cs="Verdana"/>
-                <w:color w:val="000000"/>
-              </w:rPr>
-              <w:t>amdtResumeProfiling</w:t>
-            </w:r>
-            <w:proofErr w:type="spellEnd"/>
-            <w:r>
-              <w:rPr>
-                <w:rFonts w:cs="Verdana"/>
-                <w:color w:val="000000"/>
-              </w:rPr>
-              <w:t xml:space="preserve"> from the </w:t>
-            </w:r>
-            <w:proofErr w:type="spellStart"/>
-            <w:r>
-              <w:rPr>
-                <w:rFonts w:cs="Verdana"/>
-                <w:color w:val="000000"/>
-              </w:rPr>
-              <w:t>AMDTActivityLogger</w:t>
-            </w:r>
-            <w:proofErr w:type="spellEnd"/>
-            <w:r>
-              <w:rPr>
-                <w:rFonts w:cs="Verdana"/>
-                <w:color w:val="000000"/>
-              </w:rPr>
-              <w:t xml:space="preserve"> library.</w:t>
+              <w:t>Starts the application with profiling disabled and enables it after the provided delay in milliseconds</w:t>
             </w:r>
           </w:p>
         </w:tc>
@@ -44286,19 +43558,11 @@
               <w:spacing w:before="105" w:after="105"/>
               <w:rPr>
                 <w:rFonts w:cs="Verdana"/>
-                <w:color w:val="000000"/>
-              </w:rPr>
-            </w:pPr>
-            <w:r>
-              <w:rPr>
-                <w:rFonts w:cs="Verdana"/>
                 <w:b/>
                 <w:bCs/>
                 <w:color w:val="000000"/>
               </w:rPr>
-              <w:t>-e [ --</w:t>
-            </w:r>
-            <w:proofErr w:type="spellStart"/>
+            </w:pPr>
             <w:r>
               <w:rPr>
                 <w:rFonts w:cs="Verdana"/>
@@ -44306,9 +43570,9 @@
                 <w:bCs/>
                 <w:color w:val="000000"/>
               </w:rPr>
-              <w:t>envvar</w:t>
-            </w:r>
-            <w:proofErr w:type="spellEnd"/>
+              <w:t>-D [</w:t>
+            </w:r>
+            <w:proofErr w:type="spellStart"/>
             <w:r>
               <w:rPr>
                 <w:rFonts w:cs="Verdana"/>
@@ -44316,9 +43580,9 @@
                 <w:bCs/>
                 <w:color w:val="000000"/>
               </w:rPr>
-              <w:t xml:space="preserve"> ] </w:t>
-            </w:r>
-            <w:proofErr w:type="spellStart"/>
+              <w:t>profileduration</w:t>
+            </w:r>
+            <w:proofErr w:type="spellEnd"/>
             <w:r>
               <w:rPr>
                 <w:rFonts w:cs="Verdana"/>
@@ -44326,6 +43590,16 @@
                 <w:bCs/>
                 <w:color w:val="000000"/>
               </w:rPr>
+              <w:t xml:space="preserve">] </w:t>
+            </w:r>
+            <w:proofErr w:type="spellStart"/>
+            <w:r>
+              <w:rPr>
+                <w:rFonts w:cs="Verdana"/>
+                <w:b/>
+                <w:bCs/>
+                <w:color w:val="000000"/>
+              </w:rPr>
               <w:t>arg</w:t>
             </w:r>
             <w:proofErr w:type="spellEnd"/>
@@ -44352,14 +43626,23 @@
                 <w:rFonts w:cs="Verdana"/>
                 <w:color w:val="000000"/>
               </w:rPr>
-              <w:t>Environment variable that should be defined when running the profiled application. Argument should be in the format NAME=VALUE</w:t>
-            </w:r>
-            <w:r>
-              <w:rPr>
-                <w:rFonts w:cs="Verdana"/>
-                <w:color w:val="000000"/>
-              </w:rPr>
-              <w:t>.</w:t>
+              <w:t>Profiles the application for only given ‘</w:t>
+            </w:r>
+            <w:proofErr w:type="spellStart"/>
+            <w:r>
+              <w:rPr>
+                <w:rFonts w:cs="Verdana"/>
+                <w:color w:val="000000"/>
+              </w:rPr>
+              <w:t>arg</w:t>
+            </w:r>
+            <w:proofErr w:type="spellEnd"/>
+            <w:r>
+              <w:rPr>
+                <w:rFonts w:cs="Verdana"/>
+                <w:color w:val="000000"/>
+              </w:rPr>
+              <w:t>’ milliseconds</w:t>
             </w:r>
           </w:p>
         </w:tc>
@@ -44388,9 +43671,10 @@
                 <w:bCs/>
                 <w:color w:val="000000"/>
               </w:rPr>
-              <w:t>-E [ --</w:t>
+              <w:t>-e [ --</w:t>
             </w:r>
             <w:proofErr w:type="spellStart"/>
+            <w:proofErr w:type="gramStart"/>
             <w:r>
               <w:rPr>
                 <w:rFonts w:cs="Verdana"/>
@@ -44398,7 +43682,7 @@
                 <w:bCs/>
                 <w:color w:val="000000"/>
               </w:rPr>
-              <w:t>envvarfile</w:t>
+              <w:t>envvar</w:t>
             </w:r>
             <w:proofErr w:type="spellEnd"/>
             <w:r>
@@ -44408,9 +43692,9 @@
                 <w:bCs/>
                 <w:color w:val="000000"/>
               </w:rPr>
-              <w:t xml:space="preserve"> ] </w:t>
-            </w:r>
-            <w:proofErr w:type="spellStart"/>
+              <w:t xml:space="preserve"> ]</w:t>
+            </w:r>
+            <w:proofErr w:type="gramEnd"/>
             <w:r>
               <w:rPr>
                 <w:rFonts w:cs="Verdana"/>
@@ -44418,6 +43702,16 @@
                 <w:bCs/>
                 <w:color w:val="000000"/>
               </w:rPr>
+              <w:t xml:space="preserve"> </w:t>
+            </w:r>
+            <w:proofErr w:type="spellStart"/>
+            <w:r>
+              <w:rPr>
+                <w:rFonts w:cs="Verdana"/>
+                <w:b/>
+                <w:bCs/>
+                <w:color w:val="000000"/>
+              </w:rPr>
               <w:t>arg</w:t>
             </w:r>
             <w:proofErr w:type="spellEnd"/>
@@ -44444,7 +43738,7 @@
                 <w:rFonts w:cs="Verdana"/>
                 <w:color w:val="000000"/>
               </w:rPr>
-              <w:t>Path to a file containing a list of environment variables that should be defined when running the profiled application. The file should contain one line for each variable in the format NAME=VALUE</w:t>
+              <w:t>Environment variable that should be defined when running the profiled application. Argument should be in the format NAME=VALUE</w:t>
             </w:r>
             <w:r>
               <w:rPr>
@@ -44480,7 +43774,7 @@
                 <w:bCs/>
                 <w:color w:val="000000"/>
               </w:rPr>
-              <w:t>-f [ --</w:t>
+              <w:t>-E [ --</w:t>
             </w:r>
             <w:proofErr w:type="spellStart"/>
             <w:r>
@@ -44490,7 +43784,7 @@
                 <w:bCs/>
                 <w:color w:val="000000"/>
               </w:rPr>
-              <w:t>fullenv</w:t>
+              <w:t>envvarfile</w:t>
             </w:r>
             <w:proofErr w:type="spellEnd"/>
             <w:r>
@@ -44500,8 +43794,19 @@
                 <w:bCs/>
                 <w:color w:val="000000"/>
               </w:rPr>
-              <w:t xml:space="preserve"> ]</w:t>
-            </w:r>
+              <w:t xml:space="preserve"> ] </w:t>
+            </w:r>
+            <w:proofErr w:type="spellStart"/>
+            <w:r>
+              <w:rPr>
+                <w:rFonts w:cs="Verdana"/>
+                <w:b/>
+                <w:bCs/>
+                <w:color w:val="000000"/>
+              </w:rPr>
+              <w:t>arg</w:t>
+            </w:r>
+            <w:proofErr w:type="spellEnd"/>
           </w:p>
         </w:tc>
         <w:tc>
@@ -44525,23 +43830,7 @@
                 <w:rFonts w:cs="Verdana"/>
                 <w:color w:val="000000"/>
               </w:rPr>
-              <w:t xml:space="preserve">The environment variables specified with the </w:t>
-            </w:r>
-            <w:proofErr w:type="spellStart"/>
-            <w:r>
-              <w:rPr>
-                <w:rFonts w:cs="Verdana"/>
-                <w:color w:val="000000"/>
-              </w:rPr>
-              <w:t>envvar</w:t>
-            </w:r>
-            <w:proofErr w:type="spellEnd"/>
-            <w:r>
-              <w:rPr>
-                <w:rFonts w:cs="Verdana"/>
-                <w:color w:val="000000"/>
-              </w:rPr>
-              <w:t xml:space="preserve"> switch represent the full environment block. If not specified, then the environment variables represent additions or changes to the system environment block</w:t>
+              <w:t>Path to a file containing a list of environment variables that should be defined when running the profiled application. The file should contain one line for each variable in the format NAME=VALUE</w:t>
             </w:r>
             <w:r>
               <w:rPr>
@@ -44577,8 +43866,9 @@
                 <w:bCs/>
                 <w:color w:val="000000"/>
               </w:rPr>
-              <w:t>-l [ --</w:t>
-            </w:r>
+              <w:t>-f [ --</w:t>
+            </w:r>
+            <w:proofErr w:type="spellStart"/>
             <w:r>
               <w:rPr>
                 <w:rFonts w:cs="Verdana"/>
@@ -44586,8 +43876,9 @@
                 <w:bCs/>
                 <w:color w:val="000000"/>
               </w:rPr>
-              <w:t>list</w:t>
-            </w:r>
+              <w:t>fullenv</w:t>
+            </w:r>
+            <w:proofErr w:type="spellEnd"/>
             <w:r>
               <w:rPr>
                 <w:rFonts w:cs="Verdana"/>
@@ -44620,7 +43911,30 @@
                 <w:rFonts w:cs="Verdana"/>
                 <w:color w:val="000000"/>
               </w:rPr>
-              <w:t>Print the list of valid counter names.</w:t>
+              <w:t xml:space="preserve">The environment variables specified with the </w:t>
+            </w:r>
+            <w:proofErr w:type="spellStart"/>
+            <w:r>
+              <w:rPr>
+                <w:rFonts w:cs="Verdana"/>
+                <w:color w:val="000000"/>
+              </w:rPr>
+              <w:t>envvar</w:t>
+            </w:r>
+            <w:proofErr w:type="spellEnd"/>
+            <w:r>
+              <w:rPr>
+                <w:rFonts w:cs="Verdana"/>
+                <w:color w:val="000000"/>
+              </w:rPr>
+              <w:t xml:space="preserve"> switch represent the full environment block. If not specified, then the environment variables represent additions or changes to the system environment block</w:t>
+            </w:r>
+            <w:r>
+              <w:rPr>
+                <w:rFonts w:cs="Verdana"/>
+                <w:color w:val="000000"/>
+              </w:rPr>
+              <w:t>.</w:t>
             </w:r>
           </w:p>
         </w:tc>
@@ -44649,7 +43963,7 @@
                 <w:bCs/>
                 <w:color w:val="000000"/>
               </w:rPr>
-              <w:t xml:space="preserve">-N [ </w:t>
+              <w:t>-l [ --</w:t>
             </w:r>
             <w:r>
               <w:rPr>
@@ -44658,9 +43972,8 @@
                 <w:bCs/>
                 <w:color w:val="000000"/>
               </w:rPr>
-              <w:t>--</w:t>
-            </w:r>
-            <w:proofErr w:type="spellStart"/>
+              <w:t>list</w:t>
+            </w:r>
             <w:r>
               <w:rPr>
                 <w:rFonts w:cs="Verdana"/>
@@ -44668,19 +43981,55 @@
                 <w:bCs/>
                 <w:color w:val="000000"/>
               </w:rPr>
-              <w:t>sessionname</w:t>
-            </w:r>
-            <w:proofErr w:type="spellEnd"/>
-            <w:r>
+              <w:t xml:space="preserve"> ]</w:t>
+            </w:r>
+          </w:p>
+        </w:tc>
+        <w:tc>
+          <w:tcPr>
+            <w:tcW w:w="15840" w:type="dxa"/>
+          </w:tcPr>
+          <w:p>
+            <w:pPr>
+              <w:widowControl w:val="0"/>
+              <w:autoSpaceDE w:val="0"/>
+              <w:autoSpaceDN w:val="0"/>
+              <w:adjustRightInd w:val="0"/>
+              <w:spacing w:before="105" w:after="105"/>
+              <w:rPr>
+                <w:rFonts w:cs="Verdana"/>
+                <w:color w:val="000000"/>
+              </w:rPr>
+            </w:pPr>
+            <w:r>
+              <w:rPr>
+                <w:rFonts w:cs="Verdana"/>
+                <w:color w:val="000000"/>
+              </w:rPr>
+              <w:t>Print the list of valid counter names.</w:t>
+            </w:r>
+          </w:p>
+        </w:tc>
+      </w:tr>
+      <w:tr>
+        <w:tc>
+          <w:tcPr>
+            <w:tcW w:w="3528" w:type="dxa"/>
+          </w:tcPr>
+          <w:p>
+            <w:pPr>
+              <w:widowControl w:val="0"/>
+              <w:autoSpaceDE w:val="0"/>
+              <w:autoSpaceDN w:val="0"/>
+              <w:adjustRightInd w:val="0"/>
+              <w:spacing w:before="105" w:after="105"/>
               <w:rPr>
                 <w:rFonts w:cs="Verdana"/>
                 <w:b/>
                 <w:bCs/>
                 <w:color w:val="000000"/>
               </w:rPr>
-              <w:t xml:space="preserve"> ] </w:t>
-            </w:r>
-            <w:proofErr w:type="spellStart"/>
+            </w:pPr>
             <w:r>
               <w:rPr>
                 <w:rFonts w:cs="Verdana"/>
@@ -44688,9 +44037,28 @@
                 <w:bCs/>
                 <w:color w:val="000000"/>
               </w:rPr>
-              <w:t>arg</w:t>
+              <w:t>-L [</w:t>
+            </w:r>
+            <w:proofErr w:type="spellStart"/>
+            <w:r>
+              <w:rPr>
+                <w:rFonts w:cs="Verdana"/>
+                <w:b/>
+                <w:bCs/>
+                <w:color w:val="000000"/>
+              </w:rPr>
+              <w:t>listdetailed</w:t>
             </w:r>
             <w:proofErr w:type="spellEnd"/>
+            <w:r>
+              <w:rPr>
+                <w:rFonts w:cs="Verdana"/>
+                <w:b/>
+                <w:bCs/>
+                <w:color w:val="000000"/>
+              </w:rPr>
+              <w:t>]</w:t>
+            </w:r>
           </w:p>
         </w:tc>
         <w:tc>
@@ -44714,37 +44082,7 @@
                 <w:rFonts w:cs="Verdana"/>
                 <w:color w:val="000000"/>
               </w:rPr>
-              <w:t xml:space="preserve">Name of the generated session. If not specified, the name </w:t>
-            </w:r>
-            <w:r>
-              <w:rPr>
-                <w:rFonts w:cs="Verdana"/>
-                <w:color w:val="000000"/>
-              </w:rPr>
-              <w:t>is</w:t>
-            </w:r>
-            <w:r>
-              <w:rPr>
-                <w:rFonts w:cs="Verdana"/>
-                <w:color w:val="000000"/>
-              </w:rPr>
-              <w:t xml:space="preserve"> the parent directory of the </w:t>
-            </w:r>
-            <w:proofErr w:type="spellStart"/>
-            <w:r>
-              <w:rPr>
-                <w:rFonts w:cs="Verdana"/>
-                <w:color w:val="000000"/>
-              </w:rPr>
-              <w:t>OutputFile</w:t>
-            </w:r>
-            <w:proofErr w:type="spellEnd"/>
-            <w:r>
-              <w:rPr>
-                <w:rFonts w:cs="Verdana"/>
-                <w:color w:val="000000"/>
-              </w:rPr>
-              <w:t>.</w:t>
+              <w:t>Prints the list of valid counters along with its description.</w:t>
             </w:r>
           </w:p>
         </w:tc>
@@ -44773,9 +44111,8 @@
                 <w:bCs/>
                 <w:color w:val="000000"/>
               </w:rPr>
-              <w:t>-o [ --</w:t>
-            </w:r>
-            <w:proofErr w:type="spellStart"/>
+              <w:t xml:space="preserve">-N [ </w:t>
+            </w:r>
             <w:r>
               <w:rPr>
                 <w:rFonts w:cs="Verdana"/>
@@ -44783,9 +44120,10 @@
                 <w:bCs/>
                 <w:color w:val="000000"/>
               </w:rPr>
-              <w:t>outputfile</w:t>
-            </w:r>
-            <w:proofErr w:type="spellEnd"/>
+              <w:t>--</w:t>
+            </w:r>
+            <w:proofErr w:type="spellStart"/>
+            <w:proofErr w:type="gramStart"/>
             <w:r>
               <w:rPr>
                 <w:rFonts w:cs="Verdana"/>
@@ -44793,9 +44131,9 @@
                 <w:bCs/>
                 <w:color w:val="000000"/>
               </w:rPr>
-              <w:t xml:space="preserve"> ] </w:t>
-            </w:r>
-            <w:proofErr w:type="spellStart"/>
+              <w:t>sessionname</w:t>
+            </w:r>
+            <w:proofErr w:type="spellEnd"/>
             <w:r>
               <w:rPr>
                 <w:rFonts w:cs="Verdana"/>
@@ -44803,6 +44141,26 @@
                 <w:bCs/>
                 <w:color w:val="000000"/>
               </w:rPr>
+              <w:t xml:space="preserve"> ]</w:t>
+            </w:r>
+            <w:proofErr w:type="gramEnd"/>
+            <w:r>
+              <w:rPr>
+                <w:rFonts w:cs="Verdana"/>
+                <w:b/>
+                <w:bCs/>
+                <w:color w:val="000000"/>
+              </w:rPr>
+              <w:t xml:space="preserve"> </w:t>
+            </w:r>
+            <w:proofErr w:type="spellStart"/>
+            <w:r>
+              <w:rPr>
+                <w:rFonts w:cs="Verdana"/>
+                <w:b/>
+                <w:bCs/>
+                <w:color w:val="000000"/>
+              </w:rPr>
               <w:t>arg</w:t>
             </w:r>
             <w:proofErr w:type="spellEnd"/>
@@ -44818,6 +44176,334 @@
               <w:autoSpaceDE w:val="0"/>
               <w:autoSpaceDN w:val="0"/>
               <w:adjustRightInd w:val="0"/>
+              <w:spacing w:before="105" w:after="105"/>
+              <w:rPr>
+                <w:rFonts w:cs="Verdana"/>
+                <w:color w:val="000000"/>
+              </w:rPr>
+            </w:pPr>
+            <w:r>
+              <w:rPr>
+                <w:rFonts w:cs="Verdana"/>
+                <w:color w:val="000000"/>
+              </w:rPr>
+              <w:t xml:space="preserve">Name of the generated session. If not specified, the name </w:t>
+            </w:r>
+            <w:r>
+              <w:rPr>
+                <w:rFonts w:cs="Verdana"/>
+                <w:color w:val="000000"/>
+              </w:rPr>
+              <w:t>is</w:t>
+            </w:r>
+            <w:r>
+              <w:rPr>
+                <w:rFonts w:cs="Verdana"/>
+                <w:color w:val="000000"/>
+              </w:rPr>
+              <w:t xml:space="preserve"> the parent directory of the </w:t>
+            </w:r>
+            <w:proofErr w:type="spellStart"/>
+            <w:r>
+              <w:rPr>
+                <w:rFonts w:cs="Verdana"/>
+                <w:color w:val="000000"/>
+              </w:rPr>
+              <w:t>OutputFile</w:t>
+            </w:r>
+            <w:proofErr w:type="spellEnd"/>
+            <w:r>
+              <w:rPr>
+                <w:rFonts w:cs="Verdana"/>
+                <w:color w:val="000000"/>
+              </w:rPr>
+              <w:t>.</w:t>
+            </w:r>
+          </w:p>
+        </w:tc>
+      </w:tr>
+      <w:tr>
+        <w:tc>
+          <w:tcPr>
+            <w:tcW w:w="3528" w:type="dxa"/>
+          </w:tcPr>
+          <w:p>
+            <w:pPr>
+              <w:widowControl w:val="0"/>
+              <w:autoSpaceDE w:val="0"/>
+              <w:autoSpaceDN w:val="0"/>
+              <w:adjustRightInd w:val="0"/>
+              <w:spacing w:before="105" w:after="105"/>
+              <w:rPr>
+                <w:rFonts w:cs="Verdana"/>
+                <w:b/>
+                <w:bCs/>
+                <w:color w:val="000000"/>
+              </w:rPr>
+            </w:pPr>
+            <w:r>
+              <w:rPr>
+                <w:rFonts w:cs="Verdana"/>
+                <w:b/>
+                <w:bCs/>
+                <w:color w:val="000000"/>
+              </w:rPr>
+              <w:t>--</w:t>
+            </w:r>
+            <w:proofErr w:type="spellStart"/>
+            <w:r>
+              <w:rPr>
+                <w:rFonts w:cs="Verdana"/>
+                <w:b/>
+                <w:bCs/>
+                <w:color w:val="000000"/>
+              </w:rPr>
+              <w:t>maxpassperfile</w:t>
+            </w:r>
+            <w:proofErr w:type="spellEnd"/>
+            <w:r>
+              <w:rPr>
+                <w:rFonts w:cs="Verdana"/>
+                <w:b/>
+                <w:bCs/>
+                <w:color w:val="000000"/>
+              </w:rPr>
+              <w:t xml:space="preserve"> </w:t>
+            </w:r>
+            <w:proofErr w:type="spellStart"/>
+            <w:r>
+              <w:rPr>
+                <w:rFonts w:cs="Verdana"/>
+                <w:b/>
+                <w:bCs/>
+                <w:color w:val="000000"/>
+              </w:rPr>
+              <w:t>arg</w:t>
+            </w:r>
+            <w:proofErr w:type="spellEnd"/>
+          </w:p>
+        </w:tc>
+        <w:tc>
+          <w:tcPr>
+            <w:tcW w:w="15840" w:type="dxa"/>
+          </w:tcPr>
+          <w:p>
+            <w:pPr>
+              <w:widowControl w:val="0"/>
+              <w:autoSpaceDE w:val="0"/>
+              <w:autoSpaceDN w:val="0"/>
+              <w:adjustRightInd w:val="0"/>
+              <w:spacing w:before="105" w:after="105"/>
+              <w:rPr>
+                <w:rFonts w:cs="Verdana"/>
+                <w:color w:val="000000"/>
+              </w:rPr>
+            </w:pPr>
+            <w:r>
+              <w:rPr>
+                <w:rFonts w:cs="Verdana"/>
+                <w:color w:val="000000"/>
+              </w:rPr>
+              <w:t xml:space="preserve">This option is used along with -- list and -- </w:t>
+            </w:r>
+            <w:proofErr w:type="spellStart"/>
+            <w:r>
+              <w:rPr>
+                <w:rFonts w:cs="Verdana"/>
+                <w:color w:val="000000"/>
+              </w:rPr>
+              <w:t>outputfile</w:t>
+            </w:r>
+            <w:proofErr w:type="spellEnd"/>
+            <w:r>
+              <w:rPr>
+                <w:rFonts w:cs="Verdana"/>
+                <w:color w:val="000000"/>
+              </w:rPr>
+              <w:t xml:space="preserve"> options to generate multiple counter files containing set of counters which can fit in the ‘</w:t>
+            </w:r>
+            <w:proofErr w:type="spellStart"/>
+            <w:r>
+              <w:rPr>
+                <w:rFonts w:cs="Verdana"/>
+                <w:color w:val="000000"/>
+              </w:rPr>
+              <w:t>arg</w:t>
+            </w:r>
+            <w:proofErr w:type="spellEnd"/>
+            <w:r>
+              <w:rPr>
+                <w:rFonts w:cs="Verdana"/>
+                <w:color w:val="000000"/>
+              </w:rPr>
+              <w:t>’ pass.</w:t>
+            </w:r>
+          </w:p>
+        </w:tc>
+      </w:tr>
+      <w:tr>
+        <w:tc>
+          <w:tcPr>
+            <w:tcW w:w="3528" w:type="dxa"/>
+          </w:tcPr>
+          <w:p>
+            <w:pPr>
+              <w:widowControl w:val="0"/>
+              <w:autoSpaceDE w:val="0"/>
+              <w:autoSpaceDN w:val="0"/>
+              <w:adjustRightInd w:val="0"/>
+              <w:spacing w:before="105" w:after="105"/>
+              <w:rPr>
+                <w:rFonts w:cs="Verdana"/>
+                <w:b/>
+                <w:bCs/>
+                <w:color w:val="000000"/>
+              </w:rPr>
+            </w:pPr>
+            <w:r>
+              <w:rPr>
+                <w:rFonts w:cs="Verdana"/>
+                <w:b/>
+                <w:bCs/>
+                <w:color w:val="000000"/>
+              </w:rPr>
+              <w:t>--</w:t>
+            </w:r>
+            <w:proofErr w:type="spellStart"/>
+            <w:r>
+              <w:rPr>
+                <w:rFonts w:cs="Verdana"/>
+                <w:b/>
+                <w:bCs/>
+                <w:color w:val="000000"/>
+              </w:rPr>
+              <w:t>numberofpass</w:t>
+            </w:r>
+            <w:proofErr w:type="spellEnd"/>
+          </w:p>
+        </w:tc>
+        <w:tc>
+          <w:tcPr>
+            <w:tcW w:w="15840" w:type="dxa"/>
+          </w:tcPr>
+          <w:p>
+            <w:pPr>
+              <w:widowControl w:val="0"/>
+              <w:autoSpaceDE w:val="0"/>
+              <w:autoSpaceDN w:val="0"/>
+              <w:adjustRightInd w:val="0"/>
+              <w:spacing w:before="105" w:after="105"/>
+              <w:rPr>
+                <w:rFonts w:cs="Verdana"/>
+                <w:color w:val="000000"/>
+              </w:rPr>
+            </w:pPr>
+            <w:r>
+              <w:rPr>
+                <w:rFonts w:cs="Verdana"/>
+                <w:color w:val="000000"/>
+              </w:rPr>
+              <w:t>This option displays the number of passes required for default counter set or provided counter file with –</w:t>
+            </w:r>
+            <w:proofErr w:type="spellStart"/>
+            <w:r>
+              <w:rPr>
+                <w:rFonts w:cs="Verdana"/>
+                <w:color w:val="000000"/>
+              </w:rPr>
+              <w:t>counterfile</w:t>
+            </w:r>
+            <w:proofErr w:type="spellEnd"/>
+            <w:r>
+              <w:rPr>
+                <w:rFonts w:cs="Verdana"/>
+                <w:color w:val="000000"/>
+              </w:rPr>
+              <w:t xml:space="preserve"> option</w:t>
+            </w:r>
+          </w:p>
+        </w:tc>
+      </w:tr>
+      <w:tr>
+        <w:tc>
+          <w:tcPr>
+            <w:tcW w:w="3528" w:type="dxa"/>
+          </w:tcPr>
+          <w:p>
+            <w:pPr>
+              <w:widowControl w:val="0"/>
+              <w:autoSpaceDE w:val="0"/>
+              <w:autoSpaceDN w:val="0"/>
+              <w:adjustRightInd w:val="0"/>
+              <w:spacing w:before="105" w:after="105"/>
+              <w:rPr>
+                <w:rFonts w:cs="Verdana"/>
+                <w:color w:val="000000"/>
+              </w:rPr>
+            </w:pPr>
+            <w:r>
+              <w:rPr>
+                <w:rFonts w:cs="Verdana"/>
+                <w:b/>
+                <w:bCs/>
+                <w:color w:val="000000"/>
+              </w:rPr>
+              <w:t>-o [ --</w:t>
+            </w:r>
+            <w:proofErr w:type="spellStart"/>
+            <w:proofErr w:type="gramStart"/>
+            <w:r>
+              <w:rPr>
+                <w:rFonts w:cs="Verdana"/>
+                <w:b/>
+                <w:bCs/>
+                <w:color w:val="000000"/>
+              </w:rPr>
+              <w:t>outputfile</w:t>
+            </w:r>
+            <w:proofErr w:type="spellEnd"/>
+            <w:r>
+              <w:rPr>
+                <w:rFonts w:cs="Verdana"/>
+                <w:b/>
+                <w:bCs/>
+                <w:color w:val="000000"/>
+              </w:rPr>
+              <w:t xml:space="preserve"> ]</w:t>
+            </w:r>
+            <w:proofErr w:type="gramEnd"/>
+            <w:r>
+              <w:rPr>
+                <w:rFonts w:cs="Verdana"/>
+                <w:b/>
+                <w:bCs/>
+                <w:color w:val="000000"/>
+              </w:rPr>
+              <w:t xml:space="preserve"> </w:t>
+            </w:r>
+            <w:proofErr w:type="spellStart"/>
+            <w:r>
+              <w:rPr>
+                <w:rFonts w:cs="Verdana"/>
+                <w:b/>
+                <w:bCs/>
+                <w:color w:val="000000"/>
+              </w:rPr>
+              <w:t>arg</w:t>
+            </w:r>
+            <w:proofErr w:type="spellEnd"/>
+          </w:p>
+        </w:tc>
+        <w:tc>
+          <w:tcPr>
+            <w:tcW w:w="15840" w:type="dxa"/>
+          </w:tcPr>
+          <w:p>
+            <w:pPr>
+              <w:widowControl w:val="0"/>
+              <w:autoSpaceDE w:val="0"/>
+              <w:autoSpaceDN w:val="0"/>
+              <w:adjustRightInd w:val="0"/>
               <w:rPr>
                 <w:rFonts w:cs="Verdana"/>
                 <w:color w:val="000000"/>
@@ -44858,39 +44544,14 @@
                 <w:rFonts w:cs="Verdana"/>
                 <w:color w:val="000000"/>
               </w:rPr>
-              <w:t xml:space="preserve"> in </w:t>
-            </w:r>
-            <w:proofErr w:type="gramStart"/>
-            <w:r>
-              <w:rPr>
-                <w:rFonts w:cs="Verdana"/>
-                <w:color w:val="000000"/>
-              </w:rPr>
-              <w:t>an</w:t>
-            </w:r>
-            <w:proofErr w:type="gramEnd"/>
-            <w:r>
-              <w:rPr>
-                <w:rFonts w:cs="Verdana"/>
-                <w:color w:val="000000"/>
-              </w:rPr>
-              <w:t xml:space="preserve"> "</w:t>
-            </w:r>
-            <w:proofErr w:type="spellStart"/>
-            <w:r>
-              <w:rPr>
-                <w:rFonts w:cs="Verdana"/>
-                <w:color w:val="000000"/>
-              </w:rPr>
-              <w:t>CodeXL</w:t>
-            </w:r>
-            <w:proofErr w:type="spellEnd"/>
-            <w:r>
-              <w:rPr>
-                <w:rFonts w:cs="Verdana"/>
-                <w:color w:val="000000"/>
-              </w:rPr>
-              <w:t xml:space="preserve">" directory under the current user's Documents directory; when performing an API trace, the default is </w:t>
+              <w:t xml:space="preserve"> in an "</w:t>
+            </w:r>
+            <w:r>
+              <w:rPr>
+                <w:rFonts w:cs="Verdana"/>
+                <w:color w:val="000000"/>
+              </w:rPr>
+              <w:t xml:space="preserve">CodeXL" directory under the current user's Documents directory; when performing an API trace, the default is </w:t>
             </w:r>
             <w:proofErr w:type="spellStart"/>
             <w:r>
@@ -46050,6 +45711,48 @@
           <w:color w:val="000000"/>
         </w:rPr>
       </w:pPr>
+    </w:p>
+    <w:p>
+      <w:pPr>
+        <w:widowControl w:val="0"/>
+        <w:autoSpaceDE w:val="0"/>
+        <w:autoSpaceDN w:val="0"/>
+        <w:adjustRightInd w:val="0"/>
+        <w:spacing w:before="105" w:after="105" w:line="240" w:lineRule="auto"/>
+        <w:rPr>
+          <w:rFonts w:cs="Verdana"/>
+          <w:b/>
+          <w:color w:val="000000"/>
+        </w:rPr>
+      </w:pPr>
+    </w:p>
+    <w:p>
+      <w:pPr>
+        <w:widowControl w:val="0"/>
+        <w:autoSpaceDE w:val="0"/>
+        <w:autoSpaceDN w:val="0"/>
+        <w:adjustRightInd w:val="0"/>
+        <w:spacing w:before="105" w:after="105" w:line="240" w:lineRule="auto"/>
+        <w:rPr>
+          <w:rFonts w:cs="Verdana"/>
+          <w:b/>
+          <w:color w:val="000000"/>
+        </w:rPr>
+      </w:pPr>
+    </w:p>
+    <w:p>
+      <w:pPr>
+        <w:widowControl w:val="0"/>
+        <w:autoSpaceDE w:val="0"/>
+        <w:autoSpaceDN w:val="0"/>
+        <w:adjustRightInd w:val="0"/>
+        <w:spacing w:before="105" w:after="105" w:line="240" w:lineRule="auto"/>
+        <w:rPr>
+          <w:rFonts w:cs="Verdana"/>
+          <w:b/>
+          <w:color w:val="000000"/>
+        </w:rPr>
+      </w:pPr>
       <w:r>
         <w:rPr>
           <w:rFonts w:cs="Verdana"/>
@@ -46653,6 +46356,7 @@
                 <w:bCs/>
                 <w:color w:val="000000"/>
               </w:rPr>
+              <w:lastRenderedPageBreak/>
               <w:t>-r [ --</w:t>
             </w:r>
             <w:r>
@@ -48436,6 +48140,34 @@
           <w:color w:val="000000"/>
         </w:rPr>
       </w:pPr>
+    </w:p>
+    <w:p>
+      <w:pPr>
+        <w:widowControl w:val="0"/>
+        <w:autoSpaceDE w:val="0"/>
+        <w:autoSpaceDN w:val="0"/>
+        <w:adjustRightInd w:val="0"/>
+        <w:spacing w:before="105" w:after="105" w:line="240" w:lineRule="auto"/>
+        <w:rPr>
+          <w:rFonts w:cs="Verdana"/>
+          <w:b/>
+          <w:color w:val="000000"/>
+        </w:rPr>
+      </w:pPr>
+    </w:p>
+    <w:p>
+      <w:pPr>
+        <w:widowControl w:val="0"/>
+        <w:autoSpaceDE w:val="0"/>
+        <w:autoSpaceDN w:val="0"/>
+        <w:adjustRightInd w:val="0"/>
+        <w:spacing w:before="105" w:after="105" w:line="240" w:lineRule="auto"/>
+        <w:rPr>
+          <w:rFonts w:cs="Verdana"/>
+          <w:b/>
+          <w:color w:val="000000"/>
+        </w:rPr>
+      </w:pPr>
       <w:r>
         <w:rPr>
           <w:rFonts w:cs="Verdana"/>
@@ -48911,6 +48643,8 @@
           <w:color w:val="000000"/>
         </w:rPr>
       </w:pPr>
+      <w:bookmarkStart w:id="16" w:name="_GoBack"/>
+      <w:bookmarkEnd w:id="16"/>
       <w:r>
         <w:rPr>
           <w:rFonts w:cs="Verdana"/>
@@ -49065,6 +48799,7 @@
           <w:rFonts w:cs="Verdana"/>
           <w:color w:val="000000"/>
         </w:rPr>
+        <w:lastRenderedPageBreak/>
         <w:t>An example to collect</w:t>
       </w:r>
       <w:r>
@@ -49334,15 +49069,7 @@
           <w:rFonts w:cs="Verdana"/>
           <w:color w:val="000000"/>
         </w:rPr>
-        <w:t xml:space="preserve">After you have used the command line to profile an </w:t>
-      </w:r>
-      <w:proofErr w:type="gramStart"/>
-      <w:r>
-        <w:rPr>
-          <w:rFonts w:cs="Verdana"/>
-          <w:color w:val="000000"/>
-        </w:rPr>
-        <w:t>application</w:t>
+        <w:t>After you have used the command line to profile an application</w:t>
       </w:r>
       <w:r>
         <w:rPr>
@@ -49356,31 +49083,7 @@
           <w:rFonts w:cs="Verdana"/>
           <w:color w:val="000000"/>
         </w:rPr>
-        <w:t>,</w:t>
-      </w:r>
-      <w:proofErr w:type="gramEnd"/>
-      <w:r>
-        <w:rPr>
-          <w:rFonts w:cs="Verdana"/>
-          <w:color w:val="000000"/>
-        </w:rPr>
-        <w:t xml:space="preserve"> you can view the results within </w:t>
-      </w:r>
-      <w:proofErr w:type="spellStart"/>
-      <w:r>
-        <w:rPr>
-          <w:rFonts w:cs="Verdana"/>
-          <w:color w:val="000000"/>
-        </w:rPr>
-        <w:t>CodeXL</w:t>
-      </w:r>
-      <w:proofErr w:type="spellEnd"/>
-      <w:r>
-        <w:rPr>
-          <w:rFonts w:cs="Verdana"/>
-          <w:color w:val="000000"/>
-        </w:rPr>
-        <w:t xml:space="preserve"> using the </w:t>
+        <w:t xml:space="preserve">, you can view the results within CodeXL using the </w:t>
       </w:r>
       <w:r>
         <w:rPr>
@@ -49399,7 +49102,6 @@
         <w:t xml:space="preserve"> command in the </w:t>
       </w:r>
       <w:hyperlink w:anchor="_topic_CodeXLExplorer" w:history="1">
-        <w:proofErr w:type="spellStart"/>
         <w:r>
           <w:rPr>
             <w:rFonts w:cs="Verdana"/>
@@ -49407,17 +49109,7 @@
             <w:bCs/>
             <w:color w:val="3D578C"/>
           </w:rPr>
-          <w:t>CodeXL</w:t>
-        </w:r>
-        <w:proofErr w:type="spellEnd"/>
-        <w:r>
-          <w:rPr>
-            <w:rFonts w:cs="Verdana"/>
-            <w:b/>
-            <w:bCs/>
-            <w:color w:val="3D578C"/>
-          </w:rPr>
-          <w:t xml:space="preserve"> Explorer </w:t>
+          <w:t xml:space="preserve">CodeXL Explorer </w:t>
         </w:r>
       </w:hyperlink>
       <w:r>
@@ -49948,6 +49640,7 @@
           <w:rFonts w:cs="Verdana"/>
           <w:noProof/>
           <w:color w:val="000000"/>
+          <w:lang w:bidi="ar-SA"/>
         </w:rPr>
         <w:drawing>
           <wp:inline distT="0" distB="0" distL="0" distR="0" wp14:anchorId="514F3691" wp14:editId="66ED2C25">
@@ -50111,23 +49804,7 @@
           <w:rFonts w:cs="Verdana"/>
           <w:color w:val="000000"/>
         </w:rPr>
-        <w:t xml:space="preserve"> subdirectory under the </w:t>
-      </w:r>
-      <w:proofErr w:type="spellStart"/>
-      <w:r>
-        <w:rPr>
-          <w:rFonts w:cs="Verdana"/>
-          <w:color w:val="000000"/>
-        </w:rPr>
-        <w:t>CodeXL</w:t>
-      </w:r>
-      <w:proofErr w:type="spellEnd"/>
-      <w:r>
-        <w:rPr>
-          <w:rFonts w:cs="Verdana"/>
-          <w:color w:val="000000"/>
-        </w:rPr>
-        <w:t xml:space="preserve"> installation directory.</w:t>
+        <w:t xml:space="preserve"> subdirectory under the CodeXL installation directory.</w:t>
       </w:r>
     </w:p>
     <w:p>
@@ -50154,7 +49831,7 @@
 </file>
 
 <file path=word/numbering.xml><?xml version="1.0" encoding="utf-8"?>
-<w:numbering xmlns:wpc="http://schemas.microsoft.com/office/word/2010/wordprocessingCanvas" xmlns:mc="http://schemas.openxmlformats.org/markup-compatibility/2006" xmlns:o="urn:schemas-microsoft-com:office:office" xmlns:r="http://schemas.openxmlformats.org/officeDocument/2006/relationships" xmlns:m="http://schemas.openxmlformats.org/officeDocument/2006/math" xmlns:v="urn:schemas-microsoft-com:vml" xmlns:wp14="http://schemas.microsoft.com/office/word/2010/wordprocessingDrawing" xmlns:wp="http://schemas.openxmlformats.org/drawingml/2006/wordprocessingDrawing" xmlns:w10="urn:schemas-microsoft-com:office:word" xmlns:w="http://schemas.openxmlformats.org/wordprocessingml/2006/main" xmlns:w14="http://schemas.microsoft.com/office/word/2010/wordml" xmlns:w15="http://schemas.microsoft.com/office/word/2012/wordml" xmlns:wpg="http://schemas.microsoft.com/office/word/2010/wordprocessingGroup" xmlns:wpi="http://schemas.microsoft.com/office/word/2010/wordprocessingInk" xmlns:wne="http://schemas.microsoft.com/office/word/2006/wordml" xmlns:wps="http://schemas.microsoft.com/office/word/2010/wordprocessingShape" mc:Ignorable="w14 w15 wp14">
+<w:numbering xmlns:wpc="http://schemas.microsoft.com/office/word/2010/wordprocessingCanvas" xmlns:cx="http://schemas.microsoft.com/office/drawing/2014/chartex" xmlns:cx1="http://schemas.microsoft.com/office/drawing/2015/9/8/chartex" xmlns:cx2="http://schemas.microsoft.com/office/drawing/2015/10/21/chartex" xmlns:mc="http://schemas.openxmlformats.org/markup-compatibility/2006" xmlns:o="urn:schemas-microsoft-com:office:office" xmlns:r="http://schemas.openxmlformats.org/officeDocument/2006/relationships" xmlns:m="http://schemas.openxmlformats.org/officeDocument/2006/math" xmlns:v="urn:schemas-microsoft-com:vml" xmlns:wp14="http://schemas.microsoft.com/office/word/2010/wordprocessingDrawing" xmlns:wp="http://schemas.openxmlformats.org/drawingml/2006/wordprocessingDrawing" xmlns:w10="urn:schemas-microsoft-com:office:word" xmlns:w="http://schemas.openxmlformats.org/wordprocessingml/2006/main" xmlns:w14="http://schemas.microsoft.com/office/word/2010/wordml" xmlns:w15="http://schemas.microsoft.com/office/word/2012/wordml" xmlns:w16se="http://schemas.microsoft.com/office/word/2015/wordml/symex" xmlns:wpg="http://schemas.microsoft.com/office/word/2010/wordprocessingGroup" xmlns:wpi="http://schemas.microsoft.com/office/word/2010/wordprocessingInk" xmlns:wne="http://schemas.microsoft.com/office/word/2006/wordml" xmlns:wps="http://schemas.microsoft.com/office/word/2010/wordprocessingShape" mc:Ignorable="w14 w15 w16se wp14">
   <w:abstractNum w:abstractNumId="0" w15:restartNumberingAfterBreak="0">
     <w:nsid w:val="0AB45B02"/>
     <w:multiLevelType w:val="hybridMultilevel"/>
@@ -52124,7 +51801,7 @@
 </file>
 
 <file path=word/styles.xml><?xml version="1.0" encoding="utf-8"?>
-<w:styles xmlns:mc="http://schemas.openxmlformats.org/markup-compatibility/2006" xmlns:r="http://schemas.openxmlformats.org/officeDocument/2006/relationships" xmlns:w="http://schemas.openxmlformats.org/wordprocessingml/2006/main" xmlns:w14="http://schemas.microsoft.com/office/word/2010/wordml" xmlns:w15="http://schemas.microsoft.com/office/word/2012/wordml" mc:Ignorable="w14 w15">
+<w:styles xmlns:mc="http://schemas.openxmlformats.org/markup-compatibility/2006" xmlns:r="http://schemas.openxmlformats.org/officeDocument/2006/relationships" xmlns:w="http://schemas.openxmlformats.org/wordprocessingml/2006/main" xmlns:w14="http://schemas.microsoft.com/office/word/2010/wordml" xmlns:w15="http://schemas.microsoft.com/office/word/2012/wordml" xmlns:w16se="http://schemas.microsoft.com/office/word/2015/wordml/symex" mc:Ignorable="w14 w15 w16se">
   <w:docDefaults>
     <w:rPrDefault>
       <w:rPr>
@@ -52140,7 +51817,7 @@
       </w:pPr>
     </w:pPrDefault>
   </w:docDefaults>
-  <w:latentStyles w:defLockedState="0" w:defUIPriority="99" w:defSemiHidden="0" w:defUnhideWhenUsed="0" w:defQFormat="0" w:count="371">
+  <w:latentStyles w:defLockedState="0" w:defUIPriority="99" w:defSemiHidden="0" w:defUnhideWhenUsed="0" w:defQFormat="0" w:count="373">
     <w:lsdException w:name="Normal" w:uiPriority="0" w:qFormat="1"/>
     <w:lsdException w:name="heading 1" w:uiPriority="9" w:qFormat="1"/>
     <w:lsdException w:name="heading 2" w:semiHidden="1" w:uiPriority="9" w:unhideWhenUsed="1" w:qFormat="1"/>
@@ -52246,7 +51923,6 @@
     <w:lsdException w:name="HTML Sample" w:semiHidden="1" w:unhideWhenUsed="1"/>
     <w:lsdException w:name="HTML Typewriter" w:semiHidden="1" w:unhideWhenUsed="1"/>
     <w:lsdException w:name="HTML Variable" w:semiHidden="1" w:unhideWhenUsed="1"/>
-    <w:lsdException w:name="Normal Table" w:semiHidden="1" w:unhideWhenUsed="1"/>
     <w:lsdException w:name="annotation subject" w:semiHidden="1" w:unhideWhenUsed="1"/>
     <w:lsdException w:name="No List" w:semiHidden="1" w:unhideWhenUsed="1"/>
     <w:lsdException w:name="Outline List 1" w:semiHidden="1" w:unhideWhenUsed="1"/>
@@ -52292,11 +51968,9 @@
     <w:lsdException w:name="Table Subtle 1" w:semiHidden="1" w:unhideWhenUsed="1"/>
     <w:lsdException w:name="Table Subtle 2" w:semiHidden="1" w:unhideWhenUsed="1"/>
     <w:lsdException w:name="Table Web 1" w:semiHidden="1" w:unhideWhenUsed="1"/>
-    <w:lsdException w:name="Table Web 2" w:semiHidden="1" w:unhideWhenUsed="1"/>
     <w:lsdException w:name="Table Web 3" w:semiHidden="1" w:unhideWhenUsed="1"/>
     <w:lsdException w:name="Balloon Text" w:semiHidden="1" w:unhideWhenUsed="1"/>
     <w:lsdException w:name="Table Grid" w:uiPriority="59"/>
-    <w:lsdException w:name="Table Theme" w:semiHidden="1" w:unhideWhenUsed="1"/>
     <w:lsdException w:name="Placeholder Text" w:semiHidden="1"/>
     <w:lsdException w:name="No Spacing" w:uiPriority="1" w:qFormat="1"/>
     <w:lsdException w:name="Light Shading" w:uiPriority="60"/>
@@ -52512,6 +52186,8 @@
     <w:lsdException w:name="List Table 5 Dark Accent 6" w:uiPriority="50"/>
     <w:lsdException w:name="List Table 6 Colorful Accent 6" w:uiPriority="51"/>
     <w:lsdException w:name="List Table 7 Colorful Accent 6" w:uiPriority="52"/>
+    <w:lsdException w:name="Mention" w:semiHidden="1" w:unhideWhenUsed="1"/>
+    <w:lsdException w:name="Smart Hyperlink" w:semiHidden="1" w:unhideWhenUsed="1"/>
   </w:latentStyles>
   <w:style w:type="paragraph" w:default="1" w:styleId="Normal">
     <w:name w:val="Normal"/>
@@ -52637,7 +52313,6 @@
   <w:style w:type="character" w:default="1" w:styleId="DefaultParagraphFont">
     <w:name w:val="Default Paragraph Font"/>
     <w:uiPriority w:val="1"/>
-    <w:semiHidden/>
     <w:unhideWhenUsed/>
   </w:style>
   <w:style w:type="table" w:default="1" w:styleId="TableNormal">

</xml_diff>

<commit_message>
GPU Profiler doc updates
</commit_message>
<xml_diff>
--- a/CodeXL/Help/CodeXL User Guide/GPU Profiler.docx
+++ b/CodeXL/Help/CodeXL User Guide/GPU Profiler.docx
@@ -34,14 +34,14 @@
           <w:rFonts w:cs="Verdana"/>
           <w:color w:val="000000"/>
         </w:rPr>
-        <w:t xml:space="preserve">, HSA </w:t>
-      </w:r>
-      <w:r>
-        <w:rPr>
-          <w:rFonts w:cs="Verdana"/>
-          <w:color w:val="000000"/>
-        </w:rPr>
-        <w:t>or DirectCompute applications.</w:t>
+        <w:t xml:space="preserve"> or ROCm/HSA</w:t>
+      </w:r>
+      <w:r>
+        <w:rPr>
+          <w:rFonts w:cs="Verdana"/>
+          <w:color w:val="000000"/>
+        </w:rPr>
+        <w:t xml:space="preserve"> applications.</w:t>
       </w:r>
     </w:p>
     <w:p>
@@ -141,14 +141,14 @@
           <w:rFonts w:cs="Verdana"/>
           <w:color w:val="000000"/>
         </w:rPr>
-        <w:t xml:space="preserve">tion time of an OpenCL™, HSA or </w:t>
-      </w:r>
-      <w:r>
-        <w:rPr>
-          <w:rFonts w:cs="Verdana"/>
-          <w:color w:val="000000"/>
-        </w:rPr>
-        <w:t>DirectCompute kernel.</w:t>
+        <w:t>tion time of an OpenCL™ or ROCm/HSA</w:t>
+      </w:r>
+      <w:r>
+        <w:rPr>
+          <w:rFonts w:cs="Verdana"/>
+          <w:color w:val="000000"/>
+        </w:rPr>
+        <w:t xml:space="preserve"> kernel.</w:t>
       </w:r>
     </w:p>
     <w:p>
@@ -294,7 +294,7 @@
           <w:rFonts w:cs="Verdana"/>
           <w:color w:val="000000"/>
         </w:rPr>
-        <w:t xml:space="preserve"> and ISA (hardware disassembly) code of the kernel for OpenCL™ kernels and DXASM code for DirectCompute kernels.</w:t>
+        <w:t xml:space="preserve"> and ISA (hardware disassembly) code of the kernel for OpenCL™ kernels.</w:t>
       </w:r>
     </w:p>
     <w:p>
@@ -883,21 +883,56 @@
                 <w:rFonts w:cs="Verdana"/>
                 <w:color w:val="000000"/>
               </w:rPr>
-              <w:t>This mode collects performance counters from the AMD GPU or APU for each kernel dispatched to the device by either and OpenCL™</w:t>
-            </w:r>
-            <w:r>
-              <w:rPr>
-                <w:rFonts w:cs="Verdana"/>
-                <w:color w:val="000000"/>
-              </w:rPr>
-              <w:t>, HSA</w:t>
-            </w:r>
-            <w:r>
-              <w:rPr>
-                <w:rFonts w:cs="Verdana"/>
-                <w:color w:val="000000"/>
-              </w:rPr>
-              <w:t xml:space="preserve"> or DirectCompute application.</w:t>
+              <w:t>This mode collects performance counters from the AMD GPU or APU for each kernel dispat</w:t>
+            </w:r>
+            <w:r>
+              <w:rPr>
+                <w:rFonts w:cs="Verdana"/>
+                <w:color w:val="000000"/>
+              </w:rPr>
+              <w:t>ched to the device by either an</w:t>
+            </w:r>
+            <w:r>
+              <w:rPr>
+                <w:rFonts w:cs="Verdana"/>
+                <w:color w:val="000000"/>
+              </w:rPr>
+              <w:t xml:space="preserve"> OpenCL™</w:t>
+            </w:r>
+            <w:r>
+              <w:rPr>
+                <w:rFonts w:cs="Verdana"/>
+                <w:color w:val="000000"/>
+              </w:rPr>
+              <w:t xml:space="preserve"> </w:t>
+            </w:r>
+            <w:r>
+              <w:rPr>
+                <w:rFonts w:cs="Verdana"/>
+                <w:color w:val="000000"/>
+              </w:rPr>
+              <w:t>or ROCm/</w:t>
+            </w:r>
+            <w:r>
+              <w:rPr>
+                <w:rFonts w:cs="Verdana"/>
+                <w:color w:val="000000"/>
+              </w:rPr>
+              <w:t>HSA</w:t>
+            </w:r>
+            <w:r>
+              <w:rPr>
+                <w:rFonts w:cs="Verdana"/>
+                <w:color w:val="000000"/>
+              </w:rPr>
+              <w:t xml:space="preserve"> </w:t>
+            </w:r>
+            <w:r>
+              <w:rPr>
+                <w:rFonts w:cs="Verdana"/>
+                <w:color w:val="000000"/>
+              </w:rPr>
+              <w:t>application.</w:t>
             </w:r>
             <w:r>
               <w:rPr>
@@ -978,20 +1013,6 @@
                 <w:color w:val="000000"/>
               </w:rPr>
               <w:t>OpenCL™</w:t>
-            </w:r>
-            <w:r>
-              <w:rPr>
-                <w:rFonts w:cs="Verdana"/>
-                <w:color w:val="000000"/>
-              </w:rPr>
-              <w:t xml:space="preserve">, </w:t>
-            </w:r>
-            <w:r>
-              <w:rPr>
-                <w:rFonts w:cs="Verdana"/>
-                <w:color w:val="000000"/>
-              </w:rPr>
-              <w:t>DirectCompute</w:t>
             </w:r>
             <w:r>
               <w:rPr>
@@ -6520,599 +6541,6 @@
           <w:rFonts w:cs="Verdana"/>
           <w:color w:val="000000"/>
         </w:rPr>
-        <w:t>The following table gives a</w:t>
-      </w:r>
-      <w:r>
-        <w:rPr>
-          <w:rFonts w:cs="Verdana"/>
-          <w:color w:val="000000"/>
-        </w:rPr>
-        <w:t xml:space="preserve"> description of these columns for a DirectCompute application</w:t>
-      </w:r>
-      <w:r>
-        <w:rPr>
-          <w:rFonts w:cs="Verdana"/>
-          <w:color w:val="000000"/>
-        </w:rPr>
-        <w:t>.</w:t>
-      </w:r>
-    </w:p>
-    <w:tbl>
-      <w:tblPr>
-        <w:tblW w:w="14940" w:type="dxa"/>
-        <w:tblInd w:w="105" w:type="dxa"/>
-        <w:tblLayout w:type="fixed"/>
-        <w:tblCellMar>
-          <w:top w:w="45" w:type="dxa"/>
-          <w:left w:w="105" w:type="dxa"/>
-          <w:bottom w:w="45" w:type="dxa"/>
-          <w:right w:w="105" w:type="dxa"/>
-        </w:tblCellMar>
-        <w:tblLook w:val="0000" w:firstRow="0" w:lastRow="0" w:firstColumn="0" w:lastColumn="0" w:noHBand="0" w:noVBand="0"/>
-      </w:tblPr>
-      <w:tblGrid>
-        <w:gridCol w:w="1890"/>
-        <w:gridCol w:w="13050"/>
-      </w:tblGrid>
-      <w:tr>
-        <w:tc>
-          <w:tcPr>
-            <w:tcW w:w="1890" w:type="dxa"/>
-            <w:tcBorders>
-              <w:top w:val="single" w:sz="6" w:space="0" w:color="2D4068"/>
-              <w:left w:val="single" w:sz="6" w:space="0" w:color="2D4068"/>
-              <w:bottom w:val="single" w:sz="6" w:space="0" w:color="2D4068"/>
-              <w:right w:val="single" w:sz="6" w:space="0" w:color="2D4068"/>
-            </w:tcBorders>
-            <w:shd w:val="clear" w:color="auto" w:fill="374F7F"/>
-            <w:vAlign w:val="center"/>
-          </w:tcPr>
-          <w:p>
-            <w:pPr>
-              <w:widowControl w:val="0"/>
-              <w:autoSpaceDE w:val="0"/>
-              <w:autoSpaceDN w:val="0"/>
-              <w:adjustRightInd w:val="0"/>
-              <w:spacing w:after="0" w:line="240" w:lineRule="auto"/>
-              <w:jc w:val="center"/>
-              <w:rPr>
-                <w:rFonts w:cs="Verdana"/>
-                <w:b/>
-                <w:bCs/>
-                <w:color w:val="FFFFFF"/>
-              </w:rPr>
-            </w:pPr>
-            <w:r>
-              <w:rPr>
-                <w:rFonts w:cs="Verdana"/>
-                <w:b/>
-                <w:bCs/>
-                <w:color w:val="FFFFFF"/>
-              </w:rPr>
-              <w:t>Name</w:t>
-            </w:r>
-          </w:p>
-        </w:tc>
-        <w:tc>
-          <w:tcPr>
-            <w:tcW w:w="13050" w:type="dxa"/>
-            <w:tcBorders>
-              <w:top w:val="single" w:sz="6" w:space="0" w:color="2D4068"/>
-              <w:left w:val="single" w:sz="6" w:space="0" w:color="2D4068"/>
-              <w:bottom w:val="single" w:sz="6" w:space="0" w:color="2D4068"/>
-              <w:right w:val="single" w:sz="6" w:space="0" w:color="2D4068"/>
-            </w:tcBorders>
-            <w:shd w:val="clear" w:color="auto" w:fill="374F7F"/>
-            <w:vAlign w:val="center"/>
-          </w:tcPr>
-          <w:p>
-            <w:pPr>
-              <w:widowControl w:val="0"/>
-              <w:autoSpaceDE w:val="0"/>
-              <w:autoSpaceDN w:val="0"/>
-              <w:adjustRightInd w:val="0"/>
-              <w:spacing w:after="0" w:line="240" w:lineRule="auto"/>
-              <w:jc w:val="center"/>
-              <w:rPr>
-                <w:rFonts w:cs="Verdana"/>
-                <w:b/>
-                <w:bCs/>
-                <w:color w:val="FFFFFF"/>
-              </w:rPr>
-            </w:pPr>
-            <w:r>
-              <w:rPr>
-                <w:rFonts w:cs="Verdana"/>
-                <w:b/>
-                <w:bCs/>
-                <w:color w:val="FFFFFF"/>
-              </w:rPr>
-              <w:t>Description</w:t>
-            </w:r>
-          </w:p>
-        </w:tc>
-      </w:tr>
-      <w:tr>
-        <w:tc>
-          <w:tcPr>
-            <w:tcW w:w="1890" w:type="dxa"/>
-            <w:tcBorders>
-              <w:top w:val="single" w:sz="6" w:space="0" w:color="2D4068"/>
-              <w:left w:val="single" w:sz="6" w:space="0" w:color="2D4068"/>
-              <w:bottom w:val="single" w:sz="6" w:space="0" w:color="2D4068"/>
-              <w:right w:val="single" w:sz="6" w:space="0" w:color="2D4068"/>
-            </w:tcBorders>
-            <w:vAlign w:val="center"/>
-          </w:tcPr>
-          <w:p>
-            <w:pPr>
-              <w:widowControl w:val="0"/>
-              <w:autoSpaceDE w:val="0"/>
-              <w:autoSpaceDN w:val="0"/>
-              <w:adjustRightInd w:val="0"/>
-              <w:spacing w:after="0" w:line="240" w:lineRule="auto"/>
-              <w:rPr>
-                <w:rFonts w:cs="Verdana"/>
-                <w:color w:val="000000"/>
-              </w:rPr>
-            </w:pPr>
-            <w:r>
-              <w:rPr>
-                <w:rFonts w:cs="Verdana"/>
-                <w:color w:val="000000"/>
-              </w:rPr>
-              <w:t>Identifier</w:t>
-            </w:r>
-          </w:p>
-        </w:tc>
-        <w:tc>
-          <w:tcPr>
-            <w:tcW w:w="13050" w:type="dxa"/>
-            <w:tcBorders>
-              <w:top w:val="single" w:sz="6" w:space="0" w:color="2D4068"/>
-              <w:left w:val="single" w:sz="6" w:space="0" w:color="2D4068"/>
-              <w:bottom w:val="single" w:sz="6" w:space="0" w:color="2D4068"/>
-              <w:right w:val="single" w:sz="6" w:space="0" w:color="2D4068"/>
-            </w:tcBorders>
-            <w:vAlign w:val="center"/>
-          </w:tcPr>
-          <w:p>
-            <w:pPr>
-              <w:widowControl w:val="0"/>
-              <w:autoSpaceDE w:val="0"/>
-              <w:autoSpaceDN w:val="0"/>
-              <w:adjustRightInd w:val="0"/>
-              <w:spacing w:after="0" w:line="240" w:lineRule="auto"/>
-              <w:rPr>
-                <w:rFonts w:cs="Verdana"/>
-                <w:color w:val="000000"/>
-              </w:rPr>
-            </w:pPr>
-            <w:r>
-              <w:rPr>
-                <w:rFonts w:cs="Verdana"/>
-                <w:color w:val="000000"/>
-              </w:rPr>
-              <w:t>The kernel name (appended with</w:t>
-            </w:r>
-            <w:r>
-              <w:rPr>
-                <w:rFonts w:cs="Verdana"/>
-                <w:color w:val="000000"/>
-              </w:rPr>
-              <w:t xml:space="preserve"> a pointer value that is unique for each kernel instance) or the data transfer operation name.</w:t>
-            </w:r>
-          </w:p>
-        </w:tc>
-      </w:tr>
-      <w:tr>
-        <w:tc>
-          <w:tcPr>
-            <w:tcW w:w="1890" w:type="dxa"/>
-            <w:tcBorders>
-              <w:top w:val="single" w:sz="6" w:space="0" w:color="2D4068"/>
-              <w:left w:val="single" w:sz="6" w:space="0" w:color="2D4068"/>
-              <w:bottom w:val="single" w:sz="6" w:space="0" w:color="2D4068"/>
-              <w:right w:val="single" w:sz="6" w:space="0" w:color="2D4068"/>
-            </w:tcBorders>
-            <w:vAlign w:val="center"/>
-          </w:tcPr>
-          <w:p>
-            <w:pPr>
-              <w:widowControl w:val="0"/>
-              <w:autoSpaceDE w:val="0"/>
-              <w:autoSpaceDN w:val="0"/>
-              <w:adjustRightInd w:val="0"/>
-              <w:spacing w:after="0" w:line="240" w:lineRule="auto"/>
-              <w:rPr>
-                <w:rFonts w:cs="Verdana"/>
-                <w:color w:val="000000"/>
-              </w:rPr>
-            </w:pPr>
-            <w:r>
-              <w:rPr>
-                <w:rFonts w:cs="Verdana"/>
-                <w:color w:val="000000"/>
-              </w:rPr>
-              <w:t>ExecutionOrder</w:t>
-            </w:r>
-          </w:p>
-        </w:tc>
-        <w:tc>
-          <w:tcPr>
-            <w:tcW w:w="13050" w:type="dxa"/>
-            <w:tcBorders>
-              <w:top w:val="single" w:sz="6" w:space="0" w:color="2D4068"/>
-              <w:left w:val="single" w:sz="6" w:space="0" w:color="2D4068"/>
-              <w:bottom w:val="single" w:sz="6" w:space="0" w:color="2D4068"/>
-              <w:right w:val="single" w:sz="6" w:space="0" w:color="2D4068"/>
-            </w:tcBorders>
-            <w:vAlign w:val="center"/>
-          </w:tcPr>
-          <w:p>
-            <w:pPr>
-              <w:widowControl w:val="0"/>
-              <w:autoSpaceDE w:val="0"/>
-              <w:autoSpaceDN w:val="0"/>
-              <w:adjustRightInd w:val="0"/>
-              <w:spacing w:after="0" w:line="240" w:lineRule="auto"/>
-              <w:rPr>
-                <w:rFonts w:cs="Verdana"/>
-                <w:color w:val="000000"/>
-              </w:rPr>
-            </w:pPr>
-            <w:r>
-              <w:rPr>
-                <w:rFonts w:cs="Verdana"/>
-                <w:color w:val="000000"/>
-              </w:rPr>
-              <w:t>The order of execution for the kernel and data transfer operations from the program.</w:t>
-            </w:r>
-          </w:p>
-        </w:tc>
-      </w:tr>
-      <w:tr>
-        <w:tc>
-          <w:tcPr>
-            <w:tcW w:w="1890" w:type="dxa"/>
-            <w:tcBorders>
-              <w:top w:val="single" w:sz="6" w:space="0" w:color="2D4068"/>
-              <w:left w:val="single" w:sz="6" w:space="0" w:color="2D4068"/>
-              <w:bottom w:val="single" w:sz="6" w:space="0" w:color="2D4068"/>
-              <w:right w:val="single" w:sz="6" w:space="0" w:color="2D4068"/>
-            </w:tcBorders>
-            <w:vAlign w:val="center"/>
-          </w:tcPr>
-          <w:p>
-            <w:pPr>
-              <w:widowControl w:val="0"/>
-              <w:autoSpaceDE w:val="0"/>
-              <w:autoSpaceDN w:val="0"/>
-              <w:adjustRightInd w:val="0"/>
-              <w:spacing w:after="0" w:line="240" w:lineRule="auto"/>
-              <w:rPr>
-                <w:rFonts w:cs="Verdana"/>
-                <w:color w:val="000000"/>
-              </w:rPr>
-            </w:pPr>
-            <w:r>
-              <w:rPr>
-                <w:rFonts w:cs="Verdana"/>
-                <w:color w:val="000000"/>
-              </w:rPr>
-              <w:t>ThreadGroup</w:t>
-            </w:r>
-          </w:p>
-        </w:tc>
-        <w:tc>
-          <w:tcPr>
-            <w:tcW w:w="13050" w:type="dxa"/>
-            <w:tcBorders>
-              <w:top w:val="single" w:sz="6" w:space="0" w:color="2D4068"/>
-              <w:left w:val="single" w:sz="6" w:space="0" w:color="2D4068"/>
-              <w:bottom w:val="single" w:sz="6" w:space="0" w:color="2D4068"/>
-              <w:right w:val="single" w:sz="6" w:space="0" w:color="2D4068"/>
-            </w:tcBorders>
-            <w:vAlign w:val="center"/>
-          </w:tcPr>
-          <w:p>
-            <w:pPr>
-              <w:widowControl w:val="0"/>
-              <w:autoSpaceDE w:val="0"/>
-              <w:autoSpaceDN w:val="0"/>
-              <w:adjustRightInd w:val="0"/>
-              <w:spacing w:after="0" w:line="240" w:lineRule="auto"/>
-              <w:rPr>
-                <w:rFonts w:cs="Verdana"/>
-                <w:color w:val="000000"/>
-              </w:rPr>
-            </w:pPr>
-            <w:r>
-              <w:rPr>
-                <w:rFonts w:cs="Verdana"/>
-                <w:color w:val="000000"/>
-              </w:rPr>
-              <w:t xml:space="preserve">The </w:t>
-            </w:r>
-            <w:r>
-              <w:rPr>
-                <w:rFonts w:cs="Verdana"/>
-                <w:color w:val="000000"/>
-              </w:rPr>
-              <w:t>t</w:t>
-            </w:r>
-            <w:r>
-              <w:rPr>
-                <w:rFonts w:cs="Verdana"/>
-                <w:color w:val="000000"/>
-              </w:rPr>
-              <w:t xml:space="preserve">hread </w:t>
-            </w:r>
-            <w:r>
-              <w:rPr>
-                <w:rFonts w:cs="Verdana"/>
-                <w:color w:val="000000"/>
-              </w:rPr>
-              <w:t>g</w:t>
-            </w:r>
-            <w:r>
-              <w:rPr>
-                <w:rFonts w:cs="Verdana"/>
-                <w:color w:val="000000"/>
-              </w:rPr>
-              <w:t>roup size of the kernel.</w:t>
-            </w:r>
-          </w:p>
-        </w:tc>
-      </w:tr>
-      <w:tr>
-        <w:tc>
-          <w:tcPr>
-            <w:tcW w:w="1890" w:type="dxa"/>
-            <w:tcBorders>
-              <w:top w:val="single" w:sz="6" w:space="0" w:color="2D4068"/>
-              <w:left w:val="single" w:sz="6" w:space="0" w:color="2D4068"/>
-              <w:bottom w:val="single" w:sz="6" w:space="0" w:color="2D4068"/>
-              <w:right w:val="single" w:sz="6" w:space="0" w:color="2D4068"/>
-            </w:tcBorders>
-            <w:vAlign w:val="center"/>
-          </w:tcPr>
-          <w:p>
-            <w:pPr>
-              <w:widowControl w:val="0"/>
-              <w:autoSpaceDE w:val="0"/>
-              <w:autoSpaceDN w:val="0"/>
-              <w:adjustRightInd w:val="0"/>
-              <w:spacing w:after="0" w:line="240" w:lineRule="auto"/>
-              <w:rPr>
-                <w:rFonts w:cs="Verdana"/>
-                <w:color w:val="000000"/>
-              </w:rPr>
-            </w:pPr>
-            <w:r>
-              <w:rPr>
-                <w:rFonts w:cs="Verdana"/>
-                <w:color w:val="000000"/>
-              </w:rPr>
-              <w:t>WorkGroupSize</w:t>
-            </w:r>
-          </w:p>
-        </w:tc>
-        <w:tc>
-          <w:tcPr>
-            <w:tcW w:w="13050" w:type="dxa"/>
-            <w:tcBorders>
-              <w:top w:val="single" w:sz="6" w:space="0" w:color="2D4068"/>
-              <w:left w:val="single" w:sz="6" w:space="0" w:color="2D4068"/>
-              <w:bottom w:val="single" w:sz="6" w:space="0" w:color="2D4068"/>
-              <w:right w:val="single" w:sz="6" w:space="0" w:color="2D4068"/>
-            </w:tcBorders>
-            <w:vAlign w:val="center"/>
-          </w:tcPr>
-          <w:p>
-            <w:pPr>
-              <w:widowControl w:val="0"/>
-              <w:autoSpaceDE w:val="0"/>
-              <w:autoSpaceDN w:val="0"/>
-              <w:adjustRightInd w:val="0"/>
-              <w:spacing w:after="0" w:line="240" w:lineRule="auto"/>
-              <w:rPr>
-                <w:rFonts w:cs="Verdana"/>
-                <w:color w:val="000000"/>
-              </w:rPr>
-            </w:pPr>
-            <w:r>
-              <w:rPr>
-                <w:rFonts w:cs="Verdana"/>
-                <w:color w:val="000000"/>
-              </w:rPr>
-              <w:t>The work-group size of the kernel.</w:t>
-            </w:r>
-          </w:p>
-        </w:tc>
-      </w:tr>
-      <w:tr>
-        <w:tc>
-          <w:tcPr>
-            <w:tcW w:w="1890" w:type="dxa"/>
-            <w:tcBorders>
-              <w:top w:val="single" w:sz="6" w:space="0" w:color="2D4068"/>
-              <w:left w:val="single" w:sz="6" w:space="0" w:color="2D4068"/>
-              <w:bottom w:val="single" w:sz="6" w:space="0" w:color="2D4068"/>
-              <w:right w:val="single" w:sz="6" w:space="0" w:color="2D4068"/>
-            </w:tcBorders>
-            <w:vAlign w:val="center"/>
-          </w:tcPr>
-          <w:p>
-            <w:pPr>
-              <w:widowControl w:val="0"/>
-              <w:autoSpaceDE w:val="0"/>
-              <w:autoSpaceDN w:val="0"/>
-              <w:adjustRightInd w:val="0"/>
-              <w:spacing w:after="0" w:line="240" w:lineRule="auto"/>
-              <w:rPr>
-                <w:rFonts w:cs="Verdana"/>
-                <w:color w:val="000000"/>
-              </w:rPr>
-            </w:pPr>
-            <w:r>
-              <w:rPr>
-                <w:rFonts w:cs="Verdana"/>
-                <w:color w:val="000000"/>
-              </w:rPr>
-              <w:t>Time</w:t>
-            </w:r>
-          </w:p>
-        </w:tc>
-        <w:tc>
-          <w:tcPr>
-            <w:tcW w:w="13050" w:type="dxa"/>
-            <w:tcBorders>
-              <w:top w:val="single" w:sz="6" w:space="0" w:color="2D4068"/>
-              <w:left w:val="single" w:sz="6" w:space="0" w:color="2D4068"/>
-              <w:bottom w:val="single" w:sz="6" w:space="0" w:color="2D4068"/>
-              <w:right w:val="single" w:sz="6" w:space="0" w:color="2D4068"/>
-            </w:tcBorders>
-            <w:vAlign w:val="center"/>
-          </w:tcPr>
-          <w:p>
-            <w:pPr>
-              <w:widowControl w:val="0"/>
-              <w:autoSpaceDE w:val="0"/>
-              <w:autoSpaceDN w:val="0"/>
-              <w:adjustRightInd w:val="0"/>
-              <w:spacing w:after="0" w:line="240" w:lineRule="auto"/>
-              <w:rPr>
-                <w:rFonts w:cs="Verdana"/>
-                <w:color w:val="000000"/>
-              </w:rPr>
-            </w:pPr>
-            <w:r>
-              <w:rPr>
-                <w:rFonts w:cs="Verdana"/>
-                <w:color w:val="000000"/>
-              </w:rPr>
-              <w:t>For a kernel dispatch operation: time</w:t>
-            </w:r>
-            <w:r>
-              <w:rPr>
-                <w:rFonts w:cs="Verdana"/>
-                <w:color w:val="000000"/>
-              </w:rPr>
-              <w:t xml:space="preserve"> spent</w:t>
-            </w:r>
-            <w:r>
-              <w:rPr>
-                <w:rFonts w:cs="Verdana"/>
-                <w:color w:val="000000"/>
-              </w:rPr>
-              <w:t xml:space="preserve"> </w:t>
-            </w:r>
-            <w:r>
-              <w:rPr>
-                <w:rFonts w:cs="Verdana"/>
-                <w:color w:val="000000"/>
-              </w:rPr>
-              <w:t xml:space="preserve">(in milliseconds) </w:t>
-            </w:r>
-            <w:r>
-              <w:rPr>
-                <w:rFonts w:cs="Verdana"/>
-                <w:color w:val="000000"/>
-              </w:rPr>
-              <w:t>executing the kernel</w:t>
-            </w:r>
-            <w:r>
-              <w:rPr>
-                <w:rFonts w:cs="Verdana"/>
-                <w:color w:val="000000"/>
-              </w:rPr>
-              <w:t xml:space="preserve">; </w:t>
-            </w:r>
-            <w:r>
-              <w:rPr>
-                <w:rFonts w:cs="Verdana"/>
-                <w:color w:val="000000"/>
-              </w:rPr>
-              <w:t>does no</w:t>
-            </w:r>
-            <w:r>
-              <w:rPr>
-                <w:rFonts w:cs="Verdana"/>
-                <w:color w:val="000000"/>
-              </w:rPr>
-              <w:t>t include the kernel setup time</w:t>
-            </w:r>
-            <w:r>
-              <w:rPr>
-                <w:rFonts w:cs="Verdana"/>
-                <w:color w:val="000000"/>
-              </w:rPr>
-              <w:t>. For a data transfer operation, time</w:t>
-            </w:r>
-            <w:r>
-              <w:rPr>
-                <w:rFonts w:cs="Verdana"/>
-                <w:color w:val="000000"/>
-              </w:rPr>
-              <w:t xml:space="preserve"> spent</w:t>
-            </w:r>
-            <w:r>
-              <w:rPr>
-                <w:rFonts w:cs="Verdana"/>
-                <w:color w:val="000000"/>
-              </w:rPr>
-              <w:t xml:space="preserve"> </w:t>
-            </w:r>
-            <w:r>
-              <w:rPr>
-                <w:rFonts w:cs="Verdana"/>
-                <w:color w:val="000000"/>
-              </w:rPr>
-              <w:t>(</w:t>
-            </w:r>
-            <w:r>
-              <w:rPr>
-                <w:rFonts w:cs="Verdana"/>
-                <w:color w:val="000000"/>
-              </w:rPr>
-              <w:t>in milliseconds</w:t>
-            </w:r>
-            <w:r>
-              <w:rPr>
-                <w:rFonts w:cs="Verdana"/>
-                <w:color w:val="000000"/>
-              </w:rPr>
-              <w:t xml:space="preserve">) </w:t>
-            </w:r>
-            <w:r>
-              <w:rPr>
-                <w:rFonts w:cs="Verdana"/>
-                <w:color w:val="000000"/>
-              </w:rPr>
-              <w:t>transferring data.</w:t>
-            </w:r>
-          </w:p>
-        </w:tc>
-      </w:tr>
-    </w:tbl>
-    <w:p>
-      <w:pPr>
-        <w:widowControl w:val="0"/>
-        <w:autoSpaceDE w:val="0"/>
-        <w:autoSpaceDN w:val="0"/>
-        <w:adjustRightInd w:val="0"/>
-        <w:spacing w:before="105" w:after="105" w:line="240" w:lineRule="auto"/>
-        <w:rPr>
-          <w:rFonts w:cs="Verdana"/>
-          <w:color w:val="000000"/>
-        </w:rPr>
-      </w:pPr>
-      <w:r>
-        <w:rPr>
-          <w:rFonts w:cs="Verdana"/>
-          <w:color w:val="000000"/>
-        </w:rPr>
         <w:t xml:space="preserve">The </w:t>
       </w:r>
       <w:hyperlink w:anchor="_topic_GPUProfilePerformanceCounterspag" w:history="1">
@@ -7183,21 +6611,7 @@
           <w:rFonts w:cs="Verdana"/>
           <w:color w:val="000000"/>
         </w:rPr>
-        <w:t xml:space="preserve"> or ISA code of an OpenCL™ kernel</w:t>
-      </w:r>
-      <w:r>
-        <w:rPr>
-          <w:rFonts w:cs="Verdana"/>
-          <w:color w:val="000000"/>
-        </w:rPr>
-        <w:t>,</w:t>
-      </w:r>
-      <w:r>
-        <w:rPr>
-          <w:rFonts w:cs="Verdana"/>
-          <w:color w:val="000000"/>
-        </w:rPr>
-        <w:t xml:space="preserve"> or the DXASM code of a DirectCompute kernel, click on the kernel name in the first column to open the </w:t>
+        <w:t xml:space="preserve"> or ISA code of an OpenCL™ kernel, click on the kernel name in the first column to open the </w:t>
       </w:r>
       <w:hyperlink w:anchor="_topic_GPUProfilerCodeViewer" w:history="1">
         <w:r>
@@ -7308,7 +6722,6 @@
           <w:rFonts w:cs="Verdana"/>
           <w:color w:val="000000"/>
         </w:rPr>
-        <w:lastRenderedPageBreak/>
         <w:t>Find the number of resources (</w:t>
       </w:r>
       <w:r>
@@ -7809,6 +7222,7 @@
         <w:pStyle w:val="Subheader1"/>
       </w:pPr>
       <w:r>
+        <w:lastRenderedPageBreak/>
         <w:t>Note</w:t>
       </w:r>
       <w:r>
@@ -8532,7 +7946,6 @@
                 <w:bCs/>
                 <w:color w:val="FFFFFF"/>
               </w:rPr>
-              <w:lastRenderedPageBreak/>
               <w:t>API Name</w:t>
             </w:r>
           </w:p>
@@ -10153,6 +9566,7 @@
                 <w:rFonts w:cs="Trebuchet MS"/>
                 <w:color w:val="000000"/>
               </w:rPr>
+              <w:lastRenderedPageBreak/>
               <w:t>clEnqueueWriteBufferRect</w:t>
             </w:r>
           </w:p>
@@ -19683,7 +19097,6 @@
           <w:rFonts w:cs="Verdana"/>
           <w:color w:val="000000"/>
         </w:rPr>
-        <w:lastRenderedPageBreak/>
         <w:t>OpenCL™</w:t>
       </w:r>
       <w:r>
@@ -21341,6 +20754,7 @@
                 <w:szCs w:val="18"/>
                 <w:u w:val="single"/>
               </w:rPr>
+              <w:lastRenderedPageBreak/>
               <w:t>WRITE_BUFFER</w:t>
             </w:r>
           </w:p>
@@ -25782,26 +25196,6 @@
           <w:rFonts w:cs="Verdana"/>
           <w:color w:val="000000"/>
         </w:rPr>
-        <w:t>For DirectCompute kernels, this panel shows the DXASM code of the kernel.</w:t>
-      </w:r>
-    </w:p>
-    <w:p>
-      <w:pPr>
-        <w:widowControl w:val="0"/>
-        <w:autoSpaceDE w:val="0"/>
-        <w:autoSpaceDN w:val="0"/>
-        <w:adjustRightInd w:val="0"/>
-        <w:spacing w:before="105" w:after="105" w:line="240" w:lineRule="auto"/>
-        <w:rPr>
-          <w:rFonts w:cs="Verdana"/>
-          <w:color w:val="000000"/>
-        </w:rPr>
-      </w:pPr>
-      <w:r>
-        <w:rPr>
-          <w:rFonts w:cs="Verdana"/>
-          <w:color w:val="000000"/>
-        </w:rPr>
         <w:t>For OpenCL™ kernels, you can select different modes in the combo box at the top of the panel to switch between displaying the IL code, ISA code, and CL source code.</w:t>
       </w:r>
     </w:p>
@@ -40555,6 +39949,84 @@
               <w:spacing w:before="105" w:after="105"/>
               <w:rPr>
                 <w:rFonts w:cs="Verdana"/>
+                <w:b/>
+                <w:bCs/>
+                <w:color w:val="000000"/>
+              </w:rPr>
+            </w:pPr>
+            <w:r>
+              <w:rPr>
+                <w:rFonts w:cs="Verdana"/>
+                <w:b/>
+                <w:bCs/>
+                <w:color w:val="000000"/>
+              </w:rPr>
+              <w:t>--hsanokerneldemangle</w:t>
+            </w:r>
+          </w:p>
+        </w:tc>
+        <w:tc>
+          <w:tcPr>
+            <w:tcW w:w="15840" w:type="dxa"/>
+          </w:tcPr>
+          <w:p>
+            <w:pPr>
+              <w:widowControl w:val="0"/>
+              <w:autoSpaceDE w:val="0"/>
+              <w:autoSpaceDN w:val="0"/>
+              <w:adjustRightInd w:val="0"/>
+              <w:rPr>
+                <w:rFonts w:cs="Verdana"/>
+                <w:color w:val="000000"/>
+              </w:rPr>
+            </w:pPr>
+            <w:r>
+              <w:rPr>
+                <w:rFonts w:cs="Verdana"/>
+                <w:color w:val="000000"/>
+              </w:rPr>
+              <w:t>Disable the dema</w:t>
+            </w:r>
+            <w:r>
+              <w:rPr>
+                <w:rFonts w:cs="Verdana"/>
+                <w:color w:val="000000"/>
+              </w:rPr>
+              <w:t>ngling of the kernel name in HSA</w:t>
+            </w:r>
+            <w:r>
+              <w:rPr>
+                <w:rFonts w:cs="Verdana"/>
+                <w:color w:val="000000"/>
+              </w:rPr>
+              <w:t xml:space="preserve"> trace or performance counter mode.</w:t>
+            </w:r>
+            <w:r>
+              <w:rPr>
+                <w:rFonts w:cs="Verdana"/>
+                <w:color w:val="000000"/>
+              </w:rPr>
+              <w:t xml:space="preserve"> (Linux only)</w:t>
+            </w:r>
+            <w:bookmarkStart w:id="16" w:name="_GoBack"/>
+            <w:bookmarkEnd w:id="16"/>
+          </w:p>
+        </w:tc>
+      </w:tr>
+      <w:tr>
+        <w:tc>
+          <w:tcPr>
+            <w:tcW w:w="3528" w:type="dxa"/>
+          </w:tcPr>
+          <w:p>
+            <w:pPr>
+              <w:widowControl w:val="0"/>
+              <w:autoSpaceDE w:val="0"/>
+              <w:autoSpaceDN w:val="0"/>
+              <w:adjustRightInd w:val="0"/>
+              <w:spacing w:before="105" w:after="105"/>
+              <w:rPr>
+                <w:rFonts w:cs="Verdana"/>
                 <w:color w:val="000000"/>
               </w:rPr>
             </w:pPr>
@@ -40968,7 +40440,14 @@
                 <w:rFonts w:cs="Verdana"/>
                 <w:color w:val="000000"/>
               </w:rPr>
-              <w:t>or DirectCompute kernel dispatched by the application</w:t>
+              <w:t xml:space="preserve"> </w:t>
+            </w:r>
+            <w:r>
+              <w:rPr>
+                <w:rFonts w:cs="Verdana"/>
+                <w:color w:val="000000"/>
+              </w:rPr>
+              <w:t>kernel dispatched by the application</w:t>
             </w:r>
             <w:r>
               <w:rPr>
@@ -41101,14 +40580,7 @@
                 <w:rFonts w:cs="Verdana"/>
                 <w:color w:val="000000"/>
               </w:rPr>
-              <w:t xml:space="preserve"> </w:t>
-            </w:r>
-            <w:r>
-              <w:rPr>
-                <w:rFonts w:cs="Verdana"/>
-                <w:color w:val="000000"/>
-              </w:rPr>
-              <w:t>(Linux only)</w:t>
+              <w:t xml:space="preserve"> (Linux only)</w:t>
             </w:r>
           </w:p>
         </w:tc>
@@ -41163,13 +40635,7 @@
               <w:rPr>
                 <w:rStyle w:val="pl-s"/>
               </w:rPr>
-              <w:t>Enable HSA AQL Packet tracing. This enhances the --hsatrace output by adding information about all AQL packets processed by the application.</w:t>
-            </w:r>
-            <w:r>
-              <w:rPr>
-                <w:rStyle w:val="pl-s"/>
-              </w:rPr>
-              <w:t xml:space="preserve"> </w:t>
+              <w:t xml:space="preserve">Enable HSA AQL Packet tracing. This enhances the --hsatrace output by adding information about all AQL packets processed by the application. </w:t>
             </w:r>
             <w:r>
               <w:rPr>
@@ -41613,7 +41079,6 @@
           <w:b/>
           <w:color w:val="000000"/>
         </w:rPr>
-        <w:lastRenderedPageBreak/>
         <w:t xml:space="preserve">Application Trace mode options (for </w:t>
       </w:r>
       <w:r>
@@ -41664,8 +41129,6 @@
         </w:rPr>
         <w:t xml:space="preserve"> and --hsaaqlpackettrace</w:t>
       </w:r>
-      <w:bookmarkStart w:id="16" w:name="_GoBack"/>
-      <w:bookmarkEnd w:id="16"/>
       <w:r>
         <w:rPr>
           <w:rFonts w:cs="Verdana"/>
@@ -42708,14 +42171,14 @@
                 <w:rFonts w:cs="Verdana"/>
                 <w:color w:val="000000"/>
               </w:rPr>
-              <w:t>OpenCL™or DirectCompute</w:t>
-            </w:r>
-            <w:r>
-              <w:rPr>
-                <w:rFonts w:cs="Verdana"/>
-                <w:color w:val="000000"/>
-              </w:rPr>
-              <w:t xml:space="preserve"> only, this is the default for HSA).</w:t>
+              <w:t xml:space="preserve">OpenCL™ </w:t>
+            </w:r>
+            <w:r>
+              <w:rPr>
+                <w:rFonts w:cs="Verdana"/>
+                <w:color w:val="000000"/>
+              </w:rPr>
+              <w:t>only, this is the default for HSA).</w:t>
             </w:r>
           </w:p>
         </w:tc>
@@ -42798,7 +42261,7 @@
                 <w:rFonts w:cs="Verdana"/>
                 <w:color w:val="000000"/>
               </w:rPr>
-              <w:t>OpenCL™or DirectCompute</w:t>
+              <w:t>OpenCL™</w:t>
             </w:r>
             <w:r>
               <w:rPr>
@@ -42882,14 +42345,14 @@
                 <w:rFonts w:cs="Verdana"/>
                 <w:color w:val="000000"/>
               </w:rPr>
-              <w:t>OpenCL™or DirectCompute</w:t>
-            </w:r>
-            <w:r>
-              <w:rPr>
-                <w:rFonts w:cs="Verdana"/>
-                <w:color w:val="000000"/>
-              </w:rPr>
-              <w:t xml:space="preserve"> only)</w:t>
+              <w:t xml:space="preserve">OpenCL™ </w:t>
+            </w:r>
+            <w:r>
+              <w:rPr>
+                <w:rFonts w:cs="Verdana"/>
+                <w:color w:val="000000"/>
+              </w:rPr>
+              <w:t>only)</w:t>
             </w:r>
             <w:r>
               <w:rPr>
@@ -43051,41 +42514,6 @@
                 <w:color w:val="000000"/>
               </w:rPr>
               <w:t>: output kernel HSAIL files</w:t>
-            </w:r>
-          </w:p>
-          <w:p>
-            <w:pPr>
-              <w:widowControl w:val="0"/>
-              <w:autoSpaceDE w:val="0"/>
-              <w:autoSpaceDN w:val="0"/>
-              <w:adjustRightInd w:val="0"/>
-              <w:spacing w:before="105" w:after="105"/>
-              <w:rPr>
-                <w:rFonts w:cs="Verdana"/>
-                <w:color w:val="000000"/>
-              </w:rPr>
-            </w:pPr>
-            <w:r>
-              <w:rPr>
-                <w:rFonts w:cs="Verdana"/>
-                <w:color w:val="000000"/>
-              </w:rPr>
-              <w:t xml:space="preserve">  </w:t>
-            </w:r>
-            <w:r>
-              <w:rPr>
-                <w:rFonts w:cs="Verdana"/>
-                <w:b/>
-                <w:color w:val="000000"/>
-              </w:rPr>
-              <w:t>asm</w:t>
-            </w:r>
-            <w:r>
-              <w:rPr>
-                <w:rFonts w:cs="Verdana"/>
-                <w:color w:val="000000"/>
-              </w:rPr>
-              <w:t>:   output DirectCompute shader ASM files</w:t>
             </w:r>
           </w:p>
           <w:p>
@@ -43361,14 +42789,7 @@
                 <w:rFonts w:cs="Verdana"/>
                 <w:color w:val="000000"/>
               </w:rPr>
-              <w:t xml:space="preserve"> . </w:t>
-            </w:r>
-            <w:r>
-              <w:rPr>
-                <w:rFonts w:cs="Verdana"/>
-                <w:color w:val="000000"/>
-              </w:rPr>
-              <w:t>(Linux only)</w:t>
+              <w:t xml:space="preserve"> . (Linux only)</w:t>
             </w:r>
           </w:p>
         </w:tc>
@@ -43925,20 +43346,6 @@
           <w:rFonts w:cs="Verdana"/>
           <w:color w:val="000000"/>
         </w:rPr>
-        <w:t>or DirectCompute</w:t>
-      </w:r>
-      <w:r>
-        <w:rPr>
-          <w:rFonts w:cs="Verdana"/>
-          <w:color w:val="000000"/>
-        </w:rPr>
-        <w:t xml:space="preserve"> </w:t>
-      </w:r>
-      <w:r>
-        <w:rPr>
-          <w:rFonts w:cs="Verdana"/>
-          <w:color w:val="000000"/>
-        </w:rPr>
         <w:t>performance counters:</w:t>
       </w:r>
       <w:r>
@@ -43955,6 +43362,7 @@
         <w:ind w:left="720"/>
       </w:pPr>
       <w:r>
+        <w:lastRenderedPageBreak/>
         <w:t xml:space="preserve">CodeXLGpuProfiler </w:t>
       </w:r>
       <w:r>
@@ -43986,7 +43394,6 @@
           <w:rFonts w:cs="Verdana"/>
           <w:color w:val="000000"/>
         </w:rPr>
-        <w:lastRenderedPageBreak/>
         <w:t>An example to collect</w:t>
       </w:r>
       <w:r>

</xml_diff>

<commit_message>
Update Kernel Occupancy screenshot in GPU Profiler help.  Addresses CODEXL-3975
</commit_message>
<xml_diff>
--- a/CodeXL/Help/CodeXL User Guide/GPU Profiler.docx
+++ b/CodeXL/Help/CodeXL User Guide/GPU Profiler.docx
@@ -26482,6 +26482,7 @@
           <w:color w:val="000000"/>
         </w:rPr>
       </w:pPr>
+      <w:bookmarkStart w:id="7" w:name="_GoBack"/>
       <w:r>
         <w:rPr>
           <w:rFonts w:cs="Arial"/>
@@ -26493,8 +26494,8 @@
         </w:rPr>
         <w:drawing>
           <wp:inline distT="0" distB="0" distL="0" distR="0" wp14:anchorId="6FE8B947" wp14:editId="4E18CE6E">
-            <wp:extent cx="12854421" cy="8061408"/>
-            <wp:effectExtent l="0" t="19050" r="80529" b="53892"/>
+            <wp:extent cx="12348611" cy="8061408"/>
+            <wp:effectExtent l="38100" t="38100" r="91440" b="92075"/>
             <wp:docPr id="202" name="Picture 202"/>
             <wp:cNvGraphicFramePr>
               <a:graphicFrameLocks xmlns:a="http://schemas.openxmlformats.org/drawingml/2006/main" noChangeAspect="1"/>
@@ -26516,7 +26517,6 @@
                         </a:ext>
                       </a:extLst>
                     </a:blip>
-                    <a:srcRect/>
                     <a:stretch>
                       <a:fillRect/>
                     </a:stretch>
@@ -26524,7 +26524,7 @@
                   <pic:spPr bwMode="auto">
                     <a:xfrm>
                       <a:off x="0" y="0"/>
-                      <a:ext cx="12854421" cy="8061408"/>
+                      <a:ext cx="12348611" cy="8061408"/>
                     </a:xfrm>
                     <a:prstGeom prst="rect">
                       <a:avLst/>
@@ -26547,6 +26547,7 @@
           </wp:inline>
         </w:drawing>
       </w:r>
+      <w:bookmarkEnd w:id="7"/>
     </w:p>
     <w:p>
       <w:pPr>
@@ -27643,8 +27644,8 @@
       <w:pPr>
         <w:pStyle w:val="Heading4"/>
       </w:pPr>
-      <w:bookmarkStart w:id="7" w:name="_topic_GPUProfilerKernelOccupancy"/>
-      <w:bookmarkEnd w:id="7"/>
+      <w:bookmarkStart w:id="8" w:name="_topic_GPUProfilerKernelOccupancy"/>
+      <w:bookmarkEnd w:id="8"/>
       <w:r>
         <w:t>GPU Profiler Kernel Occupancy</w:t>
       </w:r>
@@ -31840,8 +31841,8 @@
       <w:pPr>
         <w:pStyle w:val="Heading4"/>
       </w:pPr>
-      <w:bookmarkStart w:id="8" w:name="_topic_GPUProfilingProjectSettings"/>
-      <w:bookmarkEnd w:id="8"/>
+      <w:bookmarkStart w:id="9" w:name="_topic_GPUProfilingProjectSettings"/>
+      <w:bookmarkEnd w:id="9"/>
       <w:r>
         <w:t>GPU Profiling Project Settings</w:t>
       </w:r>
@@ -31952,8 +31953,8 @@
       <w:pPr>
         <w:pStyle w:val="Heading5"/>
       </w:pPr>
-      <w:bookmarkStart w:id="9" w:name="_topic_GPUProfileApplicationTracepage"/>
-      <w:bookmarkEnd w:id="9"/>
+      <w:bookmarkStart w:id="10" w:name="_topic_GPUProfileApplicationTracepage"/>
+      <w:bookmarkEnd w:id="10"/>
       <w:r>
         <w:t xml:space="preserve">Application </w:t>
       </w:r>
@@ -33422,7 +33423,7 @@
                 <w:color w:val="000000"/>
               </w:rPr>
             </w:pPr>
-            <w:bookmarkStart w:id="10" w:name="_Hlk430174743"/>
+            <w:bookmarkStart w:id="11" w:name="_Hlk430174743"/>
             <w:r>
               <w:rPr>
                 <w:rFonts w:cs="Verdana"/>
@@ -33524,7 +33525,7 @@
           </w:p>
         </w:tc>
       </w:tr>
-      <w:bookmarkEnd w:id="10"/>
+      <w:bookmarkEnd w:id="11"/>
       <w:tr>
         <w:tc>
           <w:tcPr>
@@ -34599,8 +34600,8 @@
       <w:pPr>
         <w:pStyle w:val="Heading5"/>
       </w:pPr>
-      <w:bookmarkStart w:id="11" w:name="_topic_GPUProfilePerformanceCounterspag"/>
-      <w:bookmarkEnd w:id="11"/>
+      <w:bookmarkStart w:id="12" w:name="_topic_GPUProfilePerformanceCounterspag"/>
+      <w:bookmarkEnd w:id="12"/>
       <w:r>
         <w:t>GPU Profile: Performance Counters page</w:t>
       </w:r>
@@ -34843,7 +34844,7 @@
           <w:color w:val="000000"/>
         </w:rPr>
       </w:pPr>
-      <w:bookmarkStart w:id="12" w:name="OLE_LINK4"/>
+      <w:bookmarkStart w:id="13" w:name="OLE_LINK4"/>
       <w:r>
         <w:rPr>
           <w:rFonts w:cs="Verdana"/>
@@ -34998,7 +34999,7 @@
         <w:t>.</w:t>
       </w:r>
     </w:p>
-    <w:bookmarkEnd w:id="12"/>
+    <w:bookmarkEnd w:id="13"/>
     <w:p>
       <w:pPr>
         <w:pStyle w:val="ListParagraph"/>
@@ -36993,8 +36994,8 @@
       <w:pPr>
         <w:pStyle w:val="Heading4"/>
       </w:pPr>
-      <w:bookmarkStart w:id="13" w:name="_topic_DescriptionofOutputFiles"/>
-      <w:bookmarkEnd w:id="13"/>
+      <w:bookmarkStart w:id="14" w:name="_topic_DescriptionofOutputFiles"/>
+      <w:bookmarkEnd w:id="14"/>
       <w:r>
         <w:t>Description of Output Files</w:t>
       </w:r>
@@ -39330,8 +39331,8 @@
       <w:pPr>
         <w:pStyle w:val="Heading4"/>
       </w:pPr>
-      <w:bookmarkStart w:id="14" w:name="_topic_DescriptionofConfigurationFiles"/>
-      <w:bookmarkEnd w:id="14"/>
+      <w:bookmarkStart w:id="15" w:name="_topic_DescriptionofConfigurationFiles"/>
+      <w:bookmarkEnd w:id="15"/>
       <w:r>
         <w:t>Description of Configuration Files</w:t>
       </w:r>
@@ -42922,8 +42923,8 @@
       <w:pPr>
         <w:pStyle w:val="Heading4"/>
       </w:pPr>
-      <w:bookmarkStart w:id="15" w:name="_topic_UsingtheCommandLineInterface"/>
-      <w:bookmarkEnd w:id="15"/>
+      <w:bookmarkStart w:id="16" w:name="_topic_UsingtheCommandLineInterface"/>
+      <w:bookmarkEnd w:id="16"/>
       <w:r>
         <w:t>Using the Command Line Interface</w:t>
       </w:r>
@@ -48796,8 +48797,6 @@
         <w:lastRenderedPageBreak/>
         <w:t>Examples</w:t>
       </w:r>
-      <w:bookmarkStart w:id="16" w:name="_GoBack"/>
-      <w:bookmarkEnd w:id="16"/>
     </w:p>
     <w:p>
       <w:pPr>

</xml_diff>